<commit_message>
Initial analysis and Kmeans model complete.  Draft Paper updated.
</commit_message>
<xml_diff>
--- a/presentations/Predicting Geomagnetic Activity GA Final Paper Wayne Heller 20160519.docx
+++ b/presentations/Predicting Geomagnetic Activity GA Final Paper Wayne Heller 20160519.docx
@@ -22,6 +22,11 @@
       </w:r>
     </w:p>
     <w:p>
+      <w:r>
+        <w:t>My hypothesis is that the intensity of geomagnetic storms on Earth increases when solar activity prior to a major event such as a coronal mass ejection is elevated.  If my hypothesis is correct, the strongest geomagnetic storms on Earth will be foreshadowed by a period of higher than mild solar activity culminating in a large burst of energy from the Sun.</w:t>
+      </w:r>
+    </w:p>
+    <w:p>
       <w:pPr>
         <w:pStyle w:val="Heading1"/>
         <w:rPr>
@@ -52,12 +57,223 @@
         <w:t>SOHO LASCO CME CATALOG</w:t>
       </w:r>
       <w:r>
-        <w:t>.  Both sources of information are in .csv files.</w:t>
-      </w:r>
-    </w:p>
-    <w:p>
-      <w:r>
-        <w:t>I explored many catalogs of information, for example SpaceWeatherLive.com has a fantastic searchable database but it was not suitable for downloading a series of events.</w:t>
+        <w:t xml:space="preserve">.  Both sources of information are in </w:t>
+      </w:r>
+      <w:r>
+        <w:t xml:space="preserve">multiple </w:t>
+      </w:r>
+      <w:r>
+        <w:t>.csv files.</w:t>
+      </w:r>
+    </w:p>
+    <w:p>
+      <w:r>
+        <w:t>The Selected Geomagnetic and Solar Activity Indices from the</w:t>
+      </w:r>
+      <w:r>
+        <w:t xml:space="preserve"> </w:t>
+      </w:r>
+      <w:r>
+        <w:t>National Geophysical Data Cen</w:t>
+      </w:r>
+      <w:r>
+        <w:t xml:space="preserve">ter </w:t>
+      </w:r>
+      <w:r>
+        <w:t xml:space="preserve">is located at this </w:t>
+      </w:r>
+      <w:hyperlink r:id="rId7" w:history="1">
+        <w:proofErr w:type="spellStart"/>
+        <w:proofErr w:type="gramStart"/>
+        <w:r>
+          <w:rPr>
+            <w:rStyle w:val="Hyperlink"/>
+          </w:rPr>
+          <w:t>url</w:t>
+        </w:r>
+        <w:proofErr w:type="spellEnd"/>
+        <w:proofErr w:type="gramEnd"/>
+      </w:hyperlink>
+      <w:r>
+        <w:t xml:space="preserve"> and the data dictionary is located </w:t>
+      </w:r>
+      <w:hyperlink r:id="rId8" w:history="1">
+        <w:r>
+          <w:rPr>
+            <w:rStyle w:val="Hyperlink"/>
+          </w:rPr>
+          <w:t>he</w:t>
+        </w:r>
+        <w:r>
+          <w:rPr>
+            <w:rStyle w:val="Hyperlink"/>
+          </w:rPr>
+          <w:t>r</w:t>
+        </w:r>
+        <w:r>
+          <w:rPr>
+            <w:rStyle w:val="Hyperlink"/>
+          </w:rPr>
+          <w:t>e</w:t>
+        </w:r>
+      </w:hyperlink>
+      <w:r>
+        <w:t xml:space="preserve">  There is one fixed width text file per year.  The relevant data in the file is the </w:t>
+      </w:r>
+      <w:r>
+        <w:rPr>
+          <w:b/>
+        </w:rPr>
+        <w:t xml:space="preserve">C9 field </w:t>
+      </w:r>
+      <w:r>
+        <w:t xml:space="preserve">which as cumulative measure of geomagnetic disturbance for the day.  C9 = 0 is a very quiet day on Earth, C9 = 9 is an extremely active day.  The </w:t>
+      </w:r>
+      <w:r>
+        <w:rPr>
+          <w:b/>
+        </w:rPr>
+        <w:t>ISN field</w:t>
+      </w:r>
+      <w:r>
+        <w:t xml:space="preserve"> is the International Sunspot Number and is a relative measure of the number of sunspots identified on the surface of the Sun on that day.</w:t>
+      </w:r>
+      <w:r>
+        <w:t xml:space="preserve"> </w:t>
+      </w:r>
+    </w:p>
+    <w:p>
+      <w:r>
+        <w:t xml:space="preserve">I later added another NGDC data set for daily solar activity located </w:t>
+      </w:r>
+      <w:hyperlink r:id="rId9" w:history="1">
+        <w:r>
+          <w:rPr>
+            <w:rStyle w:val="Hyperlink"/>
+          </w:rPr>
+          <w:t>here</w:t>
+        </w:r>
+      </w:hyperlink>
+      <w:r>
+        <w:t xml:space="preserve">.  There is an ftp folder for each year and a file called </w:t>
+      </w:r>
+      <w:proofErr w:type="spellStart"/>
+      <w:r>
+        <w:t>YYYY_DSD.text</w:t>
+      </w:r>
+      <w:proofErr w:type="spellEnd"/>
+      <w:r>
+        <w:t xml:space="preserve"> for the specific year.  DSD stands for Dailey Solar Data.  The relevant data in these files are the counts of </w:t>
+      </w:r>
+      <w:r>
+        <w:t>x-ray flares by energy category:</w:t>
+      </w:r>
+      <w:r>
+        <w:t xml:space="preserve">  S, </w:t>
+      </w:r>
+      <w:r>
+        <w:t>C, M, X</w:t>
+      </w:r>
+      <w:proofErr w:type="gramStart"/>
+      <w:r>
+        <w:t>.  As</w:t>
+      </w:r>
+      <w:proofErr w:type="gramEnd"/>
+      <w:r>
+        <w:t xml:space="preserve"> well as o</w:t>
+      </w:r>
+      <w:r>
+        <w:t>ptical flares</w:t>
+      </w:r>
+      <w:r>
+        <w:t xml:space="preserve"> by energy category: 1, 2, and 3.</w:t>
+      </w:r>
+    </w:p>
+    <w:p>
+      <w:r>
+        <w:t xml:space="preserve">NASA’s </w:t>
+      </w:r>
+      <w:r>
+        <w:t xml:space="preserve">SOHO LASCO CME catalog is located at this </w:t>
+      </w:r>
+      <w:hyperlink r:id="rId10" w:history="1">
+        <w:proofErr w:type="spellStart"/>
+        <w:proofErr w:type="gramStart"/>
+        <w:r>
+          <w:rPr>
+            <w:rStyle w:val="Hyperlink"/>
+          </w:rPr>
+          <w:t>url</w:t>
+        </w:r>
+        <w:proofErr w:type="spellEnd"/>
+        <w:proofErr w:type="gramEnd"/>
+      </w:hyperlink>
+      <w:r>
+        <w:t xml:space="preserve">.  The file </w:t>
+      </w:r>
+      <w:r>
+        <w:rPr>
+          <w:b/>
+        </w:rPr>
+        <w:t>univ_all.txt</w:t>
+      </w:r>
+      <w:r>
+        <w:t xml:space="preserve"> contains the entire catalog and the data dictionary is located </w:t>
+      </w:r>
+      <w:hyperlink r:id="rId11" w:history="1">
+        <w:r>
+          <w:rPr>
+            <w:rStyle w:val="Hyperlink"/>
+          </w:rPr>
+          <w:t>here</w:t>
+        </w:r>
+      </w:hyperlink>
+      <w:r>
+        <w:t xml:space="preserve">.  The relevant data in the file is the </w:t>
+      </w:r>
+      <w:r>
+        <w:rPr>
+          <w:b/>
+        </w:rPr>
+        <w:t>Linear Speed</w:t>
+      </w:r>
+      <w:r>
+        <w:t xml:space="preserve"> and </w:t>
+      </w:r>
+      <w:r>
+        <w:rPr>
+          <w:b/>
+        </w:rPr>
+        <w:t>Speed at 20 Solar R</w:t>
+      </w:r>
+      <w:r>
+        <w:rPr>
+          <w:b/>
+        </w:rPr>
+        <w:t>adii</w:t>
+      </w:r>
+      <w:r>
+        <w:t xml:space="preserve">. </w:t>
+      </w:r>
+    </w:p>
+    <w:p>
+      <w:r>
+        <w:t xml:space="preserve">I </w:t>
+      </w:r>
+      <w:r>
+        <w:t xml:space="preserve">also </w:t>
+      </w:r>
+      <w:r>
+        <w:t>explore</w:t>
+      </w:r>
+      <w:r>
+        <w:t xml:space="preserve">d many catalogs of information in the hope of getting specific energy levels for the solar flare counts in the DSD files.  </w:t>
+      </w:r>
+      <w:r>
+        <w:t>SpaceWeatherLive.com has a fantastic searchable database but it was not suitable for</w:t>
+      </w:r>
+      <w:r>
+        <w:t xml:space="preserve"> downloading a series of events.  I reached out the site admin and received a reply pointing me back to the NGDC data.  I’m still looking for the correct files for this information.</w:t>
       </w:r>
     </w:p>
     <w:p>
@@ -80,6 +296,34 @@
       </w:r>
     </w:p>
     <w:p>
+      <w:r>
+        <w:t xml:space="preserve">The file formats for the NGDC DSD data were consistent except for the number of header rows at the top of the files.  For some years there was an extra header row.  Rather than building a routine to catalog which had the extra rows, I made a local copy of the data and deleted the extra row.  For years 2014 and 2015, the headers were repeated in the body of the file and I removed them from my local </w:t>
+      </w:r>
+      <w:r>
+        <w:lastRenderedPageBreak/>
+        <w:t>copies.  For years 1995 and 1996, the date format started out as DD MMM YY but in the later files the format is YYYY MM DD.  Rather than deal with both formats, I omitted using 1995 and 1996.</w:t>
+      </w:r>
+    </w:p>
+    <w:p>
+      <w:r>
+        <w:t>The solar indices data is compete except for the ISN numbers for 2015, so I omitted that year from the analysis.</w:t>
+      </w:r>
+    </w:p>
+    <w:p>
+      <w:r>
+        <w:t xml:space="preserve">The </w:t>
+      </w:r>
+      <w:r>
+        <w:t>NASA’s SOHO LASCO CME catalog</w:t>
+      </w:r>
+      <w:r>
+        <w:t xml:space="preserve"> has a number of data issues in terms of missing data and data flagged as unreliable.  I focused my attention on the fields where the quality was not in question.  </w:t>
+      </w:r>
+      <w:r>
+        <w:t>One adjustment I needed to make to this data was to aggregate multiple measurements for a single day.  So that it can be matched to the daily geomagnetic and solar indices from the other data sets.  I used the maximum value of Linear Speed and Speed at 20 solar radii as the aggregation value.  My thinking here is that the dominant effect would be by the largest CME for that day.  In the cases where there were no CME’s on that day, I set the speeds to 0.</w:t>
+      </w:r>
+    </w:p>
+    <w:p>
       <w:pPr>
         <w:pStyle w:val="Heading1"/>
         <w:rPr>
@@ -95,8 +339,240 @@
     </w:p>
     <w:p>
       <w:r>
-        <w:t>It was clear from the simple visualization that the relationship between events on the sun and those on the Earth as not a simple relationship.</w:t>
-      </w:r>
+        <w:t>Some expected patterns are present in the data.  For example, our sun is on an 11 year solar cycle where the number of sunspots displays a minimum and maximum over this period.</w:t>
+      </w:r>
+    </w:p>
+    <w:p>
+      <w:r>
+        <w:rPr>
+          <w:noProof/>
+        </w:rPr>
+        <w:drawing>
+          <wp:inline distT="0" distB="0" distL="0" distR="0">
+            <wp:extent cx="5943600" cy="1479550"/>
+            <wp:effectExtent l="0" t="0" r="0" b="6350"/>
+            <wp:docPr id="1" name="Picture 1"/>
+            <wp:cNvGraphicFramePr>
+              <a:graphicFrameLocks xmlns:a="http://schemas.openxmlformats.org/drawingml/2006/main" noChangeAspect="1"/>
+            </wp:cNvGraphicFramePr>
+            <a:graphic xmlns:a="http://schemas.openxmlformats.org/drawingml/2006/main">
+              <a:graphicData uri="http://schemas.openxmlformats.org/drawingml/2006/picture">
+                <pic:pic xmlns:pic="http://schemas.openxmlformats.org/drawingml/2006/picture">
+                  <pic:nvPicPr>
+                    <pic:cNvPr id="1" name="ISN.png"/>
+                    <pic:cNvPicPr/>
+                  </pic:nvPicPr>
+                  <pic:blipFill>
+                    <a:blip r:embed="rId12">
+                      <a:extLst>
+                        <a:ext uri="{28A0092B-C50C-407E-A947-70E740481C1C}">
+                          <a14:useLocalDpi xmlns:a14="http://schemas.microsoft.com/office/drawing/2010/main" val="0"/>
+                        </a:ext>
+                      </a:extLst>
+                    </a:blip>
+                    <a:stretch>
+                      <a:fillRect/>
+                    </a:stretch>
+                  </pic:blipFill>
+                  <pic:spPr>
+                    <a:xfrm>
+                      <a:off x="0" y="0"/>
+                      <a:ext cx="5943600" cy="1479550"/>
+                    </a:xfrm>
+                    <a:prstGeom prst="rect">
+                      <a:avLst/>
+                    </a:prstGeom>
+                  </pic:spPr>
+                </pic:pic>
+              </a:graphicData>
+            </a:graphic>
+          </wp:inline>
+        </w:drawing>
+      </w:r>
+    </w:p>
+    <w:p>
+      <w:r>
+        <w:t>The occurrence of solar flares follows a similar pattern as expected</w:t>
+      </w:r>
+    </w:p>
+    <w:p>
+      <w:r>
+        <w:rPr>
+          <w:noProof/>
+        </w:rPr>
+        <w:drawing>
+          <wp:inline distT="0" distB="0" distL="0" distR="0">
+            <wp:extent cx="5943600" cy="1477010"/>
+            <wp:effectExtent l="0" t="0" r="0" b="8890"/>
+            <wp:docPr id="2" name="Picture 2"/>
+            <wp:cNvGraphicFramePr>
+              <a:graphicFrameLocks xmlns:a="http://schemas.openxmlformats.org/drawingml/2006/main" noChangeAspect="1"/>
+            </wp:cNvGraphicFramePr>
+            <a:graphic xmlns:a="http://schemas.openxmlformats.org/drawingml/2006/main">
+              <a:graphicData uri="http://schemas.openxmlformats.org/drawingml/2006/picture">
+                <pic:pic xmlns:pic="http://schemas.openxmlformats.org/drawingml/2006/picture">
+                  <pic:nvPicPr>
+                    <pic:cNvPr id="2" name="S_C_M_X_Flares.png"/>
+                    <pic:cNvPicPr/>
+                  </pic:nvPicPr>
+                  <pic:blipFill>
+                    <a:blip r:embed="rId13">
+                      <a:extLst>
+                        <a:ext uri="{28A0092B-C50C-407E-A947-70E740481C1C}">
+                          <a14:useLocalDpi xmlns:a14="http://schemas.microsoft.com/office/drawing/2010/main" val="0"/>
+                        </a:ext>
+                      </a:extLst>
+                    </a:blip>
+                    <a:stretch>
+                      <a:fillRect/>
+                    </a:stretch>
+                  </pic:blipFill>
+                  <pic:spPr>
+                    <a:xfrm>
+                      <a:off x="0" y="0"/>
+                      <a:ext cx="5943600" cy="1477010"/>
+                    </a:xfrm>
+                    <a:prstGeom prst="rect">
+                      <a:avLst/>
+                    </a:prstGeom>
+                  </pic:spPr>
+                </pic:pic>
+              </a:graphicData>
+            </a:graphic>
+          </wp:inline>
+        </w:drawing>
+      </w:r>
+    </w:p>
+    <w:p>
+      <w:r>
+        <w:t>However, the occurrence of extreme geomagnetic activity on the Earth is a bit less regular</w:t>
+      </w:r>
+    </w:p>
+    <w:p>
+      <w:r>
+        <w:rPr>
+          <w:noProof/>
+        </w:rPr>
+        <w:lastRenderedPageBreak/>
+        <w:drawing>
+          <wp:inline distT="0" distB="0" distL="0" distR="0">
+            <wp:extent cx="5943600" cy="1492250"/>
+            <wp:effectExtent l="0" t="0" r="0" b="0"/>
+            <wp:docPr id="3" name="Picture 3"/>
+            <wp:cNvGraphicFramePr>
+              <a:graphicFrameLocks xmlns:a="http://schemas.openxmlformats.org/drawingml/2006/main" noChangeAspect="1"/>
+            </wp:cNvGraphicFramePr>
+            <a:graphic xmlns:a="http://schemas.openxmlformats.org/drawingml/2006/main">
+              <a:graphicData uri="http://schemas.openxmlformats.org/drawingml/2006/picture">
+                <pic:pic xmlns:pic="http://schemas.openxmlformats.org/drawingml/2006/picture">
+                  <pic:nvPicPr>
+                    <pic:cNvPr id="3" name="C9.png"/>
+                    <pic:cNvPicPr/>
+                  </pic:nvPicPr>
+                  <pic:blipFill>
+                    <a:blip r:embed="rId14">
+                      <a:extLst>
+                        <a:ext uri="{28A0092B-C50C-407E-A947-70E740481C1C}">
+                          <a14:useLocalDpi xmlns:a14="http://schemas.microsoft.com/office/drawing/2010/main" val="0"/>
+                        </a:ext>
+                      </a:extLst>
+                    </a:blip>
+                    <a:stretch>
+                      <a:fillRect/>
+                    </a:stretch>
+                  </pic:blipFill>
+                  <pic:spPr>
+                    <a:xfrm>
+                      <a:off x="0" y="0"/>
+                      <a:ext cx="5943600" cy="1492250"/>
+                    </a:xfrm>
+                    <a:prstGeom prst="rect">
+                      <a:avLst/>
+                    </a:prstGeom>
+                  </pic:spPr>
+                </pic:pic>
+              </a:graphicData>
+            </a:graphic>
+          </wp:inline>
+        </w:drawing>
+      </w:r>
+    </w:p>
+    <w:p>
+      <w:r>
+        <w:t>The points above the red threshold line are the extreme events of particular interest for this analysis</w:t>
+      </w:r>
+    </w:p>
+    <w:p>
+      <w:r>
+        <w:t>In addition, the pattern of CME’s observed during this period was different with some of the most active years later in the graph, but the most extreme geomagnetic days in the earlier years.</w:t>
+      </w:r>
+    </w:p>
+    <w:p>
+      <w:r>
+        <w:rPr>
+          <w:noProof/>
+        </w:rPr>
+        <w:drawing>
+          <wp:inline distT="0" distB="0" distL="0" distR="0">
+            <wp:extent cx="5943600" cy="1487170"/>
+            <wp:effectExtent l="0" t="0" r="0" b="0"/>
+            <wp:docPr id="4" name="Picture 4"/>
+            <wp:cNvGraphicFramePr>
+              <a:graphicFrameLocks xmlns:a="http://schemas.openxmlformats.org/drawingml/2006/main" noChangeAspect="1"/>
+            </wp:cNvGraphicFramePr>
+            <a:graphic xmlns:a="http://schemas.openxmlformats.org/drawingml/2006/main">
+              <a:graphicData uri="http://schemas.openxmlformats.org/drawingml/2006/picture">
+                <pic:pic xmlns:pic="http://schemas.openxmlformats.org/drawingml/2006/picture">
+                  <pic:nvPicPr>
+                    <pic:cNvPr id="4" name="DailyCountCMEs.png"/>
+                    <pic:cNvPicPr/>
+                  </pic:nvPicPr>
+                  <pic:blipFill>
+                    <a:blip r:embed="rId15">
+                      <a:extLst>
+                        <a:ext uri="{28A0092B-C50C-407E-A947-70E740481C1C}">
+                          <a14:useLocalDpi xmlns:a14="http://schemas.microsoft.com/office/drawing/2010/main" val="0"/>
+                        </a:ext>
+                      </a:extLst>
+                    </a:blip>
+                    <a:stretch>
+                      <a:fillRect/>
+                    </a:stretch>
+                  </pic:blipFill>
+                  <pic:spPr>
+                    <a:xfrm>
+                      <a:off x="0" y="0"/>
+                      <a:ext cx="5943600" cy="1487170"/>
+                    </a:xfrm>
+                    <a:prstGeom prst="rect">
+                      <a:avLst/>
+                    </a:prstGeom>
+                  </pic:spPr>
+                </pic:pic>
+              </a:graphicData>
+            </a:graphic>
+          </wp:inline>
+        </w:drawing>
+      </w:r>
+    </w:p>
+    <w:p>
+      <w:r>
+        <w:t>It was clear from the simple visualization</w:t>
+      </w:r>
+      <w:r>
+        <w:t>s</w:t>
+      </w:r>
+      <w:r>
+        <w:t xml:space="preserve"> that the relationship between events on the sun and those on the Earth </w:t>
+      </w:r>
+      <w:r>
+        <w:t>is</w:t>
+      </w:r>
+      <w:r>
+        <w:t xml:space="preserve"> not a simple relationship.</w:t>
+      </w:r>
+      <w:bookmarkStart w:id="0" w:name="_GoBack"/>
+      <w:bookmarkEnd w:id="0"/>
     </w:p>
     <w:p>
       <w:pPr>
@@ -188,17 +664,13 @@
         <w:rPr>
           <w:rFonts w:eastAsia="Times New Roman"/>
         </w:rPr>
+        <w:lastRenderedPageBreak/>
         <w:t>Conclusions and key learnings</w:t>
       </w:r>
     </w:p>
     <w:p/>
     <w:sectPr>
-      <w:headerReference w:type="even" r:id="rId7"/>
-      <w:headerReference w:type="default" r:id="rId8"/>
-      <w:footerReference w:type="even" r:id="rId9"/>
-      <w:footerReference w:type="default" r:id="rId10"/>
-      <w:headerReference w:type="first" r:id="rId11"/>
-      <w:footerReference w:type="first" r:id="rId12"/>
+      <w:headerReference w:type="default" r:id="rId16"/>
       <w:pgSz w:w="12240" w:h="15840"/>
       <w:pgMar w:top="1440" w:right="1440" w:bottom="1440" w:left="1440" w:header="720" w:footer="720" w:gutter="0"/>
       <w:cols w:space="720"/>
@@ -233,36 +705,6 @@
 </w:endnotes>
 </file>
 
-<file path=word/footer1.xml><?xml version="1.0" encoding="utf-8"?>
-<w:ftr xmlns:wpc="http://schemas.microsoft.com/office/word/2010/wordprocessingCanvas" xmlns:mc="http://schemas.openxmlformats.org/markup-compatibility/2006" xmlns:o="urn:schemas-microsoft-com:office:office" xmlns:r="http://schemas.openxmlformats.org/officeDocument/2006/relationships" xmlns:m="http://schemas.openxmlformats.org/officeDocument/2006/math" xmlns:v="urn:schemas-microsoft-com:vml" xmlns:wp14="http://schemas.microsoft.com/office/word/2010/wordprocessingDrawing" xmlns:wp="http://schemas.openxmlformats.org/drawingml/2006/wordprocessingDrawing" xmlns:w10="urn:schemas-microsoft-com:office:word" xmlns:w="http://schemas.openxmlformats.org/wordprocessingml/2006/main" xmlns:w14="http://schemas.microsoft.com/office/word/2010/wordml" xmlns:w15="http://schemas.microsoft.com/office/word/2012/wordml" xmlns:wpg="http://schemas.microsoft.com/office/word/2010/wordprocessingGroup" xmlns:wpi="http://schemas.microsoft.com/office/word/2010/wordprocessingInk" xmlns:wne="http://schemas.microsoft.com/office/word/2006/wordml" xmlns:wps="http://schemas.microsoft.com/office/word/2010/wordprocessingShape" mc:Ignorable="w14 w15 wp14">
-  <w:p>
-    <w:pPr>
-      <w:pStyle w:val="Footer"/>
-    </w:pPr>
-  </w:p>
-</w:ftr>
-</file>
-
-<file path=word/footer2.xml><?xml version="1.0" encoding="utf-8"?>
-<w:ftr xmlns:wpc="http://schemas.microsoft.com/office/word/2010/wordprocessingCanvas" xmlns:mc="http://schemas.openxmlformats.org/markup-compatibility/2006" xmlns:o="urn:schemas-microsoft-com:office:office" xmlns:r="http://schemas.openxmlformats.org/officeDocument/2006/relationships" xmlns:m="http://schemas.openxmlformats.org/officeDocument/2006/math" xmlns:v="urn:schemas-microsoft-com:vml" xmlns:wp14="http://schemas.microsoft.com/office/word/2010/wordprocessingDrawing" xmlns:wp="http://schemas.openxmlformats.org/drawingml/2006/wordprocessingDrawing" xmlns:w10="urn:schemas-microsoft-com:office:word" xmlns:w="http://schemas.openxmlformats.org/wordprocessingml/2006/main" xmlns:w14="http://schemas.microsoft.com/office/word/2010/wordml" xmlns:w15="http://schemas.microsoft.com/office/word/2012/wordml" xmlns:wpg="http://schemas.microsoft.com/office/word/2010/wordprocessingGroup" xmlns:wpi="http://schemas.microsoft.com/office/word/2010/wordprocessingInk" xmlns:wne="http://schemas.microsoft.com/office/word/2006/wordml" xmlns:wps="http://schemas.microsoft.com/office/word/2010/wordprocessingShape" mc:Ignorable="w14 w15 wp14">
-  <w:p>
-    <w:pPr>
-      <w:pStyle w:val="Footer"/>
-    </w:pPr>
-  </w:p>
-</w:ftr>
-</file>
-
-<file path=word/footer3.xml><?xml version="1.0" encoding="utf-8"?>
-<w:ftr xmlns:wpc="http://schemas.microsoft.com/office/word/2010/wordprocessingCanvas" xmlns:mc="http://schemas.openxmlformats.org/markup-compatibility/2006" xmlns:o="urn:schemas-microsoft-com:office:office" xmlns:r="http://schemas.openxmlformats.org/officeDocument/2006/relationships" xmlns:m="http://schemas.openxmlformats.org/officeDocument/2006/math" xmlns:v="urn:schemas-microsoft-com:vml" xmlns:wp14="http://schemas.microsoft.com/office/word/2010/wordprocessingDrawing" xmlns:wp="http://schemas.openxmlformats.org/drawingml/2006/wordprocessingDrawing" xmlns:w10="urn:schemas-microsoft-com:office:word" xmlns:w="http://schemas.openxmlformats.org/wordprocessingml/2006/main" xmlns:w14="http://schemas.microsoft.com/office/word/2010/wordml" xmlns:w15="http://schemas.microsoft.com/office/word/2012/wordml" xmlns:wpg="http://schemas.microsoft.com/office/word/2010/wordprocessingGroup" xmlns:wpi="http://schemas.microsoft.com/office/word/2010/wordprocessingInk" xmlns:wne="http://schemas.microsoft.com/office/word/2006/wordml" xmlns:wps="http://schemas.microsoft.com/office/word/2010/wordprocessingShape" mc:Ignorable="w14 w15 wp14">
-  <w:p>
-    <w:pPr>
-      <w:pStyle w:val="Footer"/>
-    </w:pPr>
-  </w:p>
-</w:ftr>
-</file>
-
 <file path=word/footnotes.xml><?xml version="1.0" encoding="utf-8"?>
 <w:footnotes xmlns:wpc="http://schemas.microsoft.com/office/word/2010/wordprocessingCanvas" xmlns:mc="http://schemas.openxmlformats.org/markup-compatibility/2006" xmlns:o="urn:schemas-microsoft-com:office:office" xmlns:r="http://schemas.openxmlformats.org/officeDocument/2006/relationships" xmlns:m="http://schemas.openxmlformats.org/officeDocument/2006/math" xmlns:v="urn:schemas-microsoft-com:vml" xmlns:wp14="http://schemas.microsoft.com/office/word/2010/wordprocessingDrawing" xmlns:wp="http://schemas.openxmlformats.org/drawingml/2006/wordprocessingDrawing" xmlns:w10="urn:schemas-microsoft-com:office:word" xmlns:w="http://schemas.openxmlformats.org/wordprocessingml/2006/main" xmlns:w14="http://schemas.microsoft.com/office/word/2010/wordml" xmlns:w15="http://schemas.microsoft.com/office/word/2012/wordml" xmlns:wpg="http://schemas.microsoft.com/office/word/2010/wordprocessingGroup" xmlns:wpi="http://schemas.microsoft.com/office/word/2010/wordprocessingInk" xmlns:wne="http://schemas.microsoft.com/office/word/2006/wordml" xmlns:wps="http://schemas.microsoft.com/office/word/2010/wordprocessingShape" mc:Ignorable="w14 w15 wp14">
   <w:footnote w:type="separator" w:id="-1">
@@ -289,16 +731,6 @@
 </file>
 
 <file path=word/header1.xml><?xml version="1.0" encoding="utf-8"?>
-<w:hdr xmlns:wpc="http://schemas.microsoft.com/office/word/2010/wordprocessingCanvas" xmlns:mc="http://schemas.openxmlformats.org/markup-compatibility/2006" xmlns:o="urn:schemas-microsoft-com:office:office" xmlns:r="http://schemas.openxmlformats.org/officeDocument/2006/relationships" xmlns:m="http://schemas.openxmlformats.org/officeDocument/2006/math" xmlns:v="urn:schemas-microsoft-com:vml" xmlns:wp14="http://schemas.microsoft.com/office/word/2010/wordprocessingDrawing" xmlns:wp="http://schemas.openxmlformats.org/drawingml/2006/wordprocessingDrawing" xmlns:w10="urn:schemas-microsoft-com:office:word" xmlns:w="http://schemas.openxmlformats.org/wordprocessingml/2006/main" xmlns:w14="http://schemas.microsoft.com/office/word/2010/wordml" xmlns:w15="http://schemas.microsoft.com/office/word/2012/wordml" xmlns:wpg="http://schemas.microsoft.com/office/word/2010/wordprocessingGroup" xmlns:wpi="http://schemas.microsoft.com/office/word/2010/wordprocessingInk" xmlns:wne="http://schemas.microsoft.com/office/word/2006/wordml" xmlns:wps="http://schemas.microsoft.com/office/word/2010/wordprocessingShape" mc:Ignorable="w14 w15 wp14">
-  <w:p>
-    <w:pPr>
-      <w:pStyle w:val="Header"/>
-    </w:pPr>
-  </w:p>
-</w:hdr>
-</file>
-
-<file path=word/header2.xml><?xml version="1.0" encoding="utf-8"?>
 <w:hdr xmlns:wpc="http://schemas.microsoft.com/office/word/2010/wordprocessingCanvas" xmlns:mc="http://schemas.openxmlformats.org/markup-compatibility/2006" xmlns:o="urn:schemas-microsoft-com:office:office" xmlns:r="http://schemas.openxmlformats.org/officeDocument/2006/relationships" xmlns:m="http://schemas.openxmlformats.org/officeDocument/2006/math" xmlns:v="urn:schemas-microsoft-com:vml" xmlns:wp14="http://schemas.microsoft.com/office/word/2010/wordprocessingDrawing" xmlns:wp="http://schemas.openxmlformats.org/drawingml/2006/wordprocessingDrawing" xmlns:w10="urn:schemas-microsoft-com:office:word" xmlns:w="http://schemas.openxmlformats.org/wordprocessingml/2006/main" xmlns:w14="http://schemas.microsoft.com/office/word/2010/wordml" xmlns:w15="http://schemas.microsoft.com/office/word/2012/wordml" xmlns:wpg="http://schemas.microsoft.com/office/word/2010/wordprocessingGroup" xmlns:wpi="http://schemas.microsoft.com/office/word/2010/wordprocessingInk" xmlns:wne="http://schemas.microsoft.com/office/word/2006/wordml" xmlns:wps="http://schemas.microsoft.com/office/word/2010/wordprocessingShape" mc:Ignorable="w14 w15 wp14">
   <w:p>
     <w:pPr>
@@ -321,7 +753,10 @@
       <w:pStyle w:val="Header"/>
     </w:pPr>
     <w:r>
-      <w:t>4/27/16</w:t>
+      <w:t>5/2</w:t>
+    </w:r>
+    <w:r>
+      <w:t>/16</w:t>
     </w:r>
   </w:p>
   <w:p>
@@ -332,18 +767,6 @@
     <w:r>
       <w:t>PREDICTING GEOMAGNETIC STORMS USING SOLAR OBSERVATION DATA</w:t>
     </w:r>
-    <w:bookmarkStart w:id="0" w:name="_GoBack"/>
-    <w:bookmarkEnd w:id="0"/>
-  </w:p>
-</w:hdr>
-</file>
-
-<file path=word/header3.xml><?xml version="1.0" encoding="utf-8"?>
-<w:hdr xmlns:wpc="http://schemas.microsoft.com/office/word/2010/wordprocessingCanvas" xmlns:mc="http://schemas.openxmlformats.org/markup-compatibility/2006" xmlns:o="urn:schemas-microsoft-com:office:office" xmlns:r="http://schemas.openxmlformats.org/officeDocument/2006/relationships" xmlns:m="http://schemas.openxmlformats.org/officeDocument/2006/math" xmlns:v="urn:schemas-microsoft-com:vml" xmlns:wp14="http://schemas.microsoft.com/office/word/2010/wordprocessingDrawing" xmlns:wp="http://schemas.openxmlformats.org/drawingml/2006/wordprocessingDrawing" xmlns:w10="urn:schemas-microsoft-com:office:word" xmlns:w="http://schemas.openxmlformats.org/wordprocessingml/2006/main" xmlns:w14="http://schemas.microsoft.com/office/word/2010/wordml" xmlns:w15="http://schemas.microsoft.com/office/word/2012/wordml" xmlns:wpg="http://schemas.microsoft.com/office/word/2010/wordprocessingGroup" xmlns:wpi="http://schemas.microsoft.com/office/word/2010/wordprocessingInk" xmlns:wne="http://schemas.microsoft.com/office/word/2006/wordml" xmlns:wps="http://schemas.microsoft.com/office/word/2010/wordprocessingShape" mc:Ignorable="w14 w15 wp14">
-  <w:p>
-    <w:pPr>
-      <w:pStyle w:val="Header"/>
-    </w:pPr>
   </w:p>
 </w:hdr>
 </file>
@@ -1004,6 +1427,29 @@
     <w:uiPriority w:val="99"/>
     <w:rsid w:val="00600310"/>
   </w:style>
+  <w:style w:type="character" w:styleId="Hyperlink">
+    <w:name w:val="Hyperlink"/>
+    <w:basedOn w:val="DefaultParagraphFont"/>
+    <w:uiPriority w:val="99"/>
+    <w:unhideWhenUsed/>
+    <w:rsid w:val="00F56FD5"/>
+    <w:rPr>
+      <w:color w:val="0563C1" w:themeColor="hyperlink"/>
+      <w:u w:val="single"/>
+    </w:rPr>
+  </w:style>
+  <w:style w:type="character" w:styleId="FollowedHyperlink">
+    <w:name w:val="FollowedHyperlink"/>
+    <w:basedOn w:val="DefaultParagraphFont"/>
+    <w:uiPriority w:val="99"/>
+    <w:semiHidden/>
+    <w:unhideWhenUsed/>
+    <w:rsid w:val="00753478"/>
+    <w:rPr>
+      <w:color w:val="954F72" w:themeColor="followedHyperlink"/>
+      <w:u w:val="single"/>
+    </w:rPr>
+  </w:style>
 </w:styles>
 </file>
 

</xml_diff>

<commit_message>
Started modeling description in the draft paper
</commit_message>
<xml_diff>
--- a/presentations/Predicting Geomagnetic Activity GA Final Paper Wayne Heller 20160519.docx
+++ b/presentations/Predicting Geomagnetic Activity GA Final Paper Wayne Heller 20160519.docx
@@ -102,19 +102,7 @@
           <w:rPr>
             <w:rStyle w:val="Hyperlink"/>
           </w:rPr>
-          <w:t>he</w:t>
-        </w:r>
-        <w:r>
-          <w:rPr>
-            <w:rStyle w:val="Hyperlink"/>
-          </w:rPr>
-          <w:t>r</w:t>
-        </w:r>
-        <w:r>
-          <w:rPr>
-            <w:rStyle w:val="Hyperlink"/>
-          </w:rPr>
-          <w:t>e</w:t>
+          <w:t>here</w:t>
         </w:r>
       </w:hyperlink>
       <w:r>
@@ -191,10 +179,7 @@
     </w:p>
     <w:p>
       <w:r>
-        <w:t xml:space="preserve">NASA’s </w:t>
-      </w:r>
-      <w:r>
-        <w:t xml:space="preserve">SOHO LASCO CME catalog is located at this </w:t>
+        <w:t xml:space="preserve">NASA’s SOHO LASCO CME catalog is located at this </w:t>
       </w:r>
       <w:hyperlink r:id="rId10" w:history="1">
         <w:proofErr w:type="spellStart"/>
@@ -311,13 +296,7 @@
     </w:p>
     <w:p>
       <w:r>
-        <w:t xml:space="preserve">The </w:t>
-      </w:r>
-      <w:r>
-        <w:t>NASA’s SOHO LASCO CME catalog</w:t>
-      </w:r>
-      <w:r>
-        <w:t xml:space="preserve"> has a number of data issues in terms of missing data and data flagged as unreliable.  I focused my attention on the fields where the quality was not in question.  </w:t>
+        <w:t xml:space="preserve">The NASA’s SOHO LASCO CME catalog has a number of data issues in terms of missing data and data flagged as unreliable.  I focused my attention on the fields where the quality was not in question.  </w:t>
       </w:r>
       <w:r>
         <w:t>One adjustment I needed to make to this data was to aggregate multiple measurements for a single day.  So that it can be matched to the daily geomagnetic and solar indices from the other data sets.  I used the maximum value of Linear Speed and Speed at 20 solar radii as the aggregation value.  My thinking here is that the dominant effect would be by the largest CME for that day.  In the cases where there were no CME’s on that day, I set the speeds to 0.</w:t>
@@ -571,6 +550,163 @@
       <w:r>
         <w:t xml:space="preserve"> not a simple relationship.</w:t>
       </w:r>
+    </w:p>
+    <w:p>
+      <w:pPr>
+        <w:pStyle w:val="Heading1"/>
+        <w:rPr>
+          <w:rFonts w:eastAsia="Times New Roman"/>
+        </w:rPr>
+      </w:pPr>
+      <w:r>
+        <w:rPr>
+          <w:rFonts w:eastAsia="Times New Roman"/>
+        </w:rPr>
+        <w:t>How you chose which features to use in your analysis</w:t>
+      </w:r>
+    </w:p>
+    <w:p>
+      <w:r>
+        <w:t>Initially, I chose features that show some initial correlation to the C9 (geomagnetic activity) data: International Sunspot Number and Solar Flare Counts.  I also used the CME data thinking that it must have some correlation to since some solar flares are also accompanied by a CME.</w:t>
+      </w:r>
+    </w:p>
+    <w:p>
+      <w:pPr>
+        <w:pStyle w:val="Heading1"/>
+        <w:rPr>
+          <w:rFonts w:eastAsia="Times New Roman"/>
+        </w:rPr>
+      </w:pPr>
+      <w:r>
+        <w:rPr>
+          <w:rFonts w:eastAsia="Times New Roman"/>
+        </w:rPr>
+        <w:t>Details of your modeling process, including how you selected your models and validated them</w:t>
+      </w:r>
+    </w:p>
+    <w:p/>
+    <w:p>
+      <w:r>
+        <w:t xml:space="preserve">Link to the </w:t>
+      </w:r>
+      <w:proofErr w:type="spellStart"/>
+      <w:r>
+        <w:t>Jupyter</w:t>
+      </w:r>
+      <w:proofErr w:type="spellEnd"/>
+      <w:r>
+        <w:t xml:space="preserve"> notebook analysis </w:t>
+      </w:r>
+      <w:hyperlink r:id="rId16" w:history="1">
+        <w:r>
+          <w:rPr>
+            <w:rStyle w:val="Hyperlink"/>
+          </w:rPr>
+          <w:t>script</w:t>
+        </w:r>
+      </w:hyperlink>
+      <w:r>
+        <w:t>.  Includes all the data preparation steps and modeling to date.</w:t>
+      </w:r>
+    </w:p>
+    <w:p>
+      <w:r>
+        <w:t>I first chose a logistic regression model with the expectation of finding some predictive relationship between the features and the C9 data.  I quickly realized that the extreme (C9 &gt;= 8) events are rare.  Only 28 over the last 17 years</w:t>
+      </w:r>
+      <w:r>
+        <w:t xml:space="preserve"> and that I probably have not identified all the necessary features to make an accurate prediction.  I was also trying to match a single event on the Sun with an extreme geomagnetic day on the Earth.  Reflecting on the problem, I updated my hypothesis to look at 1 week’s </w:t>
+      </w:r>
+      <w:r>
+        <w:lastRenderedPageBreak/>
+        <w:t>history prior to an extreme event, and to try to build a clustering model to hopefully categorize these events.</w:t>
+      </w:r>
+    </w:p>
+    <w:p>
+      <w:r>
+        <w:t xml:space="preserve">I chose a </w:t>
+      </w:r>
+      <w:proofErr w:type="spellStart"/>
+      <w:r>
+        <w:t>Kmeans</w:t>
+      </w:r>
+      <w:proofErr w:type="spellEnd"/>
+      <w:r>
+        <w:t xml:space="preserve"> model to start, given its simplicity to implement and measure accuracy.  I analyzed 16 combinations of features to group these events in 5 clusters using the individual sums of S, C, M, X x-ray flares and Opt3 optical flares with a silhouette coefficient of .513</w:t>
+      </w:r>
+    </w:p>
+    <w:p>
+      <w:r>
+        <w:rPr>
+          <w:noProof/>
+        </w:rPr>
+        <w:drawing>
+          <wp:inline distT="0" distB="0" distL="0" distR="0">
+            <wp:extent cx="5943600" cy="5875655"/>
+            <wp:effectExtent l="0" t="0" r="0" b="0"/>
+            <wp:docPr id="6" name="Picture 6"/>
+            <wp:cNvGraphicFramePr>
+              <a:graphicFrameLocks xmlns:a="http://schemas.openxmlformats.org/drawingml/2006/main" noChangeAspect="1"/>
+            </wp:cNvGraphicFramePr>
+            <a:graphic xmlns:a="http://schemas.openxmlformats.org/drawingml/2006/main">
+              <a:graphicData uri="http://schemas.openxmlformats.org/drawingml/2006/picture">
+                <pic:pic xmlns:pic="http://schemas.openxmlformats.org/drawingml/2006/picture">
+                  <pic:nvPicPr>
+                    <pic:cNvPr id="6" name="Kmeans.png"/>
+                    <pic:cNvPicPr/>
+                  </pic:nvPicPr>
+                  <pic:blipFill>
+                    <a:blip r:embed="rId17">
+                      <a:extLst>
+                        <a:ext uri="{28A0092B-C50C-407E-A947-70E740481C1C}">
+                          <a14:useLocalDpi xmlns:a14="http://schemas.microsoft.com/office/drawing/2010/main" val="0"/>
+                        </a:ext>
+                      </a:extLst>
+                    </a:blip>
+                    <a:stretch>
+                      <a:fillRect/>
+                    </a:stretch>
+                  </pic:blipFill>
+                  <pic:spPr>
+                    <a:xfrm>
+                      <a:off x="0" y="0"/>
+                      <a:ext cx="5943600" cy="5875655"/>
+                    </a:xfrm>
+                    <a:prstGeom prst="rect">
+                      <a:avLst/>
+                    </a:prstGeom>
+                  </pic:spPr>
+                </pic:pic>
+              </a:graphicData>
+            </a:graphic>
+          </wp:inline>
+        </w:drawing>
+      </w:r>
+    </w:p>
+    <w:p/>
+    <w:p>
+      <w:pPr>
+        <w:pStyle w:val="Heading1"/>
+        <w:rPr>
+          <w:rFonts w:eastAsia="Times New Roman"/>
+        </w:rPr>
+      </w:pPr>
+      <w:r>
+        <w:rPr>
+          <w:rFonts w:eastAsia="Times New Roman"/>
+        </w:rPr>
+        <w:t>Your challenges and successes</w:t>
+      </w:r>
+    </w:p>
+    <w:p>
+      <w:r>
+        <w:t>Biggest recent challenge was finding the right catalog of information on the solar flares</w:t>
+      </w:r>
+    </w:p>
+    <w:p>
+      <w:r>
+        <w:lastRenderedPageBreak/>
+        <w:t>Still struggling to find the right combination of features for a more accurate clustering model.</w:t>
+      </w:r>
       <w:bookmarkStart w:id="0" w:name="_GoBack"/>
       <w:bookmarkEnd w:id="0"/>
     </w:p>
@@ -585,15 +721,12 @@
         <w:rPr>
           <w:rFonts w:eastAsia="Times New Roman"/>
         </w:rPr>
-        <w:t>How you chose which features to use in your analysis</w:t>
-      </w:r>
-    </w:p>
-    <w:p>
-      <w:r>
-        <w:t xml:space="preserve">Still a work in progress.  I originally </w:t>
-      </w:r>
-      <w:r>
-        <w:t>thought to focus on the CME features but am now pivoting to using counts of CME’s and solar flares.</w:t>
+        <w:t>Possible extensions or business applications of your project</w:t>
+      </w:r>
+    </w:p>
+    <w:p>
+      <w:r>
+        <w:t>I’ve read a couple of papers describing the use of neural networks for the prediction of sunspots but it seems like the use of these predictive techniques in this field is just emerging.</w:t>
       </w:r>
     </w:p>
     <w:p>
@@ -607,70 +740,12 @@
         <w:rPr>
           <w:rFonts w:eastAsia="Times New Roman"/>
         </w:rPr>
-        <w:t>Details of your modeling process, including how you selected your models and validated them</w:t>
-      </w:r>
-    </w:p>
-    <w:p>
-      <w:r>
-        <w:t>Still a work in progress.  Thinking that I’m going to use a clustering technique to classify the events that cause massive geomagnetic disturbances.</w:t>
-      </w:r>
-    </w:p>
-    <w:p>
-      <w:pPr>
-        <w:pStyle w:val="Heading1"/>
-        <w:rPr>
-          <w:rFonts w:eastAsia="Times New Roman"/>
-        </w:rPr>
-      </w:pPr>
-      <w:r>
-        <w:rPr>
-          <w:rFonts w:eastAsia="Times New Roman"/>
-        </w:rPr>
-        <w:t>Your challenges and successes</w:t>
-      </w:r>
-    </w:p>
-    <w:p>
-      <w:r>
-        <w:t>Biggest recent challenge was finding the right catalog of information on the solar flares</w:t>
-      </w:r>
-    </w:p>
-    <w:p>
-      <w:pPr>
-        <w:pStyle w:val="Heading1"/>
-        <w:rPr>
-          <w:rFonts w:eastAsia="Times New Roman"/>
-        </w:rPr>
-      </w:pPr>
-      <w:r>
-        <w:rPr>
-          <w:rFonts w:eastAsia="Times New Roman"/>
-        </w:rPr>
-        <w:t>Possible extensions or business applications of your project</w:t>
-      </w:r>
-    </w:p>
-    <w:p>
-      <w:r>
-        <w:t>I’ve read a couple of papers describing the use of neural networks for the prediction of sunspots but it seems like the use of these predictive techniques in this field is just emerging.</w:t>
-      </w:r>
-    </w:p>
-    <w:p>
-      <w:pPr>
-        <w:pStyle w:val="Heading1"/>
-        <w:rPr>
-          <w:rFonts w:eastAsia="Times New Roman"/>
-        </w:rPr>
-      </w:pPr>
-      <w:r>
-        <w:rPr>
-          <w:rFonts w:eastAsia="Times New Roman"/>
-        </w:rPr>
-        <w:lastRenderedPageBreak/>
         <w:t>Conclusions and key learnings</w:t>
       </w:r>
     </w:p>
     <w:p/>
     <w:sectPr>
-      <w:headerReference w:type="default" r:id="rId16"/>
+      <w:headerReference w:type="default" r:id="rId18"/>
       <w:pgSz w:w="12240" w:h="15840"/>
       <w:pgMar w:top="1440" w:right="1440" w:bottom="1440" w:left="1440" w:header="720" w:footer="720" w:gutter="0"/>
       <w:cols w:space="720"/>

</xml_diff>

<commit_message>
Added new features for proton and electron flux
</commit_message>
<xml_diff>
--- a/presentations/Predicting Geomagnetic Activity GA Final Paper Wayne Heller 20160519.docx
+++ b/presentations/Predicting Geomagnetic Activity GA Final Paper Wayne Heller 20160519.docx
@@ -682,33 +682,50 @@
         </w:drawing>
       </w:r>
     </w:p>
-    <w:p/>
-    <w:p>
-      <w:pPr>
-        <w:pStyle w:val="Heading1"/>
-        <w:rPr>
-          <w:rFonts w:eastAsia="Times New Roman"/>
-        </w:rPr>
-      </w:pPr>
-      <w:r>
-        <w:rPr>
-          <w:rFonts w:eastAsia="Times New Roman"/>
-        </w:rPr>
-        <w:t>Your challenges and successes</w:t>
-      </w:r>
-    </w:p>
-    <w:p>
-      <w:r>
-        <w:t>Biggest recent challenge was finding the right catalog of information on the solar flares</w:t>
-      </w:r>
-    </w:p>
-    <w:p>
-      <w:r>
-        <w:lastRenderedPageBreak/>
-        <w:t>Still struggling to find the right combination of features for a more accurate clustering model.</w:t>
+    <w:p>
+      <w:r>
+        <w:t xml:space="preserve">5/2/16 </w:t>
       </w:r>
       <w:bookmarkStart w:id="0" w:name="_GoBack"/>
       <w:bookmarkEnd w:id="0"/>
+      <w:proofErr w:type="gramStart"/>
+      <w:r>
+        <w:t>Just</w:t>
+      </w:r>
+      <w:proofErr w:type="gramEnd"/>
+      <w:r>
+        <w:t xml:space="preserve"> added a new set of features around Proton flux and am getting much better clustering results.</w:t>
+      </w:r>
+    </w:p>
+    <w:p>
+      <w:r>
+        <w:t>Will add the charts soon.</w:t>
+      </w:r>
+    </w:p>
+    <w:p>
+      <w:pPr>
+        <w:pStyle w:val="Heading1"/>
+        <w:rPr>
+          <w:rFonts w:eastAsia="Times New Roman"/>
+        </w:rPr>
+      </w:pPr>
+      <w:r>
+        <w:rPr>
+          <w:rFonts w:eastAsia="Times New Roman"/>
+        </w:rPr>
+        <w:lastRenderedPageBreak/>
+        <w:t>Your challenges and successes</w:t>
+      </w:r>
+    </w:p>
+    <w:p>
+      <w:r>
+        <w:t>Biggest recent challenge was finding the right catalog of information on the solar flares</w:t>
+      </w:r>
+    </w:p>
+    <w:p>
+      <w:r>
+        <w:t>Still struggling to find the right combination of features for a more accurate clustering model.</w:t>
+      </w:r>
     </w:p>
     <w:p>
       <w:pPr>

</xml_diff>

<commit_message>
check in prior to peer review
</commit_message>
<xml_diff>
--- a/presentations/Predicting Geomagnetic Activity GA Final Paper Wayne Heller 20160519.docx
+++ b/presentations/Predicting Geomagnetic Activity GA Final Paper Wayne Heller 20160519.docx
@@ -179,6 +179,11 @@
     </w:p>
     <w:p>
       <w:r>
+        <w:t xml:space="preserve">In addition, I added another NGDC data set for daily solar particle activity located with the daily solar activity linked to above.  The relevant data in these files are flux measurements, particles per square centimeter of proton flows at 3 different energy levels. </w:t>
+      </w:r>
+    </w:p>
+    <w:p>
+      <w:r>
         <w:t xml:space="preserve">NASA’s SOHO LASCO CME catalog is located at this </w:t>
       </w:r>
       <w:hyperlink r:id="rId10" w:history="1">
@@ -282,11 +287,8 @@
     </w:p>
     <w:p>
       <w:r>
-        <w:t xml:space="preserve">The file formats for the NGDC DSD data were consistent except for the number of header rows at the top of the files.  For some years there was an extra header row.  Rather than building a routine to catalog which had the extra rows, I made a local copy of the data and deleted the extra row.  For years 2014 and 2015, the headers were repeated in the body of the file and I removed them from my local </w:t>
-      </w:r>
-      <w:r>
         <w:lastRenderedPageBreak/>
-        <w:t>copies.  For years 1995 and 1996, the date format started out as DD MMM YY but in the later files the format is YYYY MM DD.  Rather than deal with both formats, I omitted using 1995 and 1996.</w:t>
+        <w:t>The file formats for the NGDC DSD data were consistent except for the number of header rows at the top of the files.  For some years there was an extra header row.  Rather than building a routine to catalog which had the extra rows, I made a local copy of the data and deleted the extra row.  For years 2014 and 2015, the headers were repeated in the body of the file and I removed them from my local copies.  For years 1995 and 1996, the date format started out as DD MMM YY but in the later files the format is YYYY MM DD.  Rather than deal with both formats, I omitted using 1995 and 1996.</w:t>
       </w:r>
     </w:p>
     <w:p>
@@ -300,6 +302,40 @@
       </w:r>
       <w:r>
         <w:t>One adjustment I needed to make to this data was to aggregate multiple measurements for a single day.  So that it can be matched to the daily geomagnetic and solar indices from the other data sets.  I used the maximum value of Linear Speed and Speed at 20 solar radii as the aggregation value.  My thinking here is that the dominant effect would be by the largest CME for that day.  In the cases where there were no CME’s on that day, I set the speeds to 0.</w:t>
+      </w:r>
+    </w:p>
+    <w:p>
+      <w:r>
+        <w:t xml:space="preserve">The most complex part of the pre-processing involves summarizing prior history and adding it as features to each row.  For example, I wanted to get a count of solar flares of a certain type over the past week and add it as feature for that day.  In addition, I wanted to know if prior C9 values was a good predictor of the current value.  I used the .shift method on the </w:t>
+      </w:r>
+      <w:proofErr w:type="spellStart"/>
+      <w:r>
+        <w:t>datetime</w:t>
+      </w:r>
+      <w:proofErr w:type="spellEnd"/>
+      <w:r>
+        <w:t xml:space="preserve"> index to shift the data by n days and then appending the features of interest to my dataset.  For example, after shifting the date by 1 day all the measurements for 12-31-13 are now associated with 1-1-14 in a new </w:t>
+      </w:r>
+      <w:proofErr w:type="spellStart"/>
+      <w:r>
+        <w:t>dataframe</w:t>
+      </w:r>
+      <w:proofErr w:type="spellEnd"/>
+      <w:r>
+        <w:t xml:space="preserve">, </w:t>
+      </w:r>
+      <w:bookmarkStart w:id="0" w:name="_GoBack"/>
+      <w:bookmarkEnd w:id="0"/>
+      <w:r>
+        <w:t xml:space="preserve">I can then join the </w:t>
+      </w:r>
+      <w:proofErr w:type="spellStart"/>
+      <w:r>
+        <w:t>dataframes</w:t>
+      </w:r>
+      <w:proofErr w:type="spellEnd"/>
+      <w:r>
+        <w:t xml:space="preserve"> on date and pick up the historical features.  Pretty slick!  I also added some code to summarize some feature over a historical date range (e.g. the prior week leading up to that day) and add it using the technique above. </w:t>
       </w:r>
     </w:p>
     <w:p>
@@ -379,6 +415,7 @@
         <w:rPr>
           <w:noProof/>
         </w:rPr>
+        <w:lastRenderedPageBreak/>
         <w:drawing>
           <wp:inline distT="0" distB="0" distL="0" distR="0">
             <wp:extent cx="5943600" cy="1477010"/>
@@ -432,7 +469,6 @@
         <w:rPr>
           <w:noProof/>
         </w:rPr>
-        <w:lastRenderedPageBreak/>
         <w:drawing>
           <wp:inline distT="0" distB="0" distL="0" distR="0">
             <wp:extent cx="5943600" cy="1492250"/>
@@ -581,6 +617,7 @@
         <w:rPr>
           <w:rFonts w:eastAsia="Times New Roman"/>
         </w:rPr>
+        <w:lastRenderedPageBreak/>
         <w:t>Details of your modeling process, including how you selected your models and validated them</w:t>
       </w:r>
     </w:p>
@@ -614,31 +651,28 @@
         <w:t>I first chose a logistic regression model with the expectation of finding some predictive relationship between the features and the C9 data.  I quickly realized that the extreme (C9 &gt;= 8) events are rare.  Only 28 over the last 17 years</w:t>
       </w:r>
       <w:r>
-        <w:t xml:space="preserve"> and that I probably have not identified all the necessary features to make an accurate prediction.  I was also trying to match a single event on the Sun with an extreme geomagnetic day on the Earth.  Reflecting on the problem, I updated my hypothesis to look at 1 week’s </w:t>
-      </w:r>
-      <w:r>
+        <w:t xml:space="preserve"> and that I probably have not identified all the necessary features to make an accurate prediction.  I was also trying to match a single event on the Sun with an extreme geomagnetic day on the Earth.  Reflecting on the problem, I updated my hypothesis to look at 1 week’s history prior to an extreme event, and to try to build a clustering model to hopefully categorize these events.</w:t>
+      </w:r>
+    </w:p>
+    <w:p>
+      <w:r>
+        <w:t xml:space="preserve">I chose a </w:t>
+      </w:r>
+      <w:proofErr w:type="spellStart"/>
+      <w:r>
+        <w:t>Kmeans</w:t>
+      </w:r>
+      <w:proofErr w:type="spellEnd"/>
+      <w:r>
+        <w:t xml:space="preserve"> model to start, given its simplicity to implement and measure accuracy.  I analyzed 16 combinations of features to group these events in 5 clusters using the individual sums of S, C, M, X x-ray flares and Opt3 optical flares with a silhouette coefficient of .513</w:t>
+      </w:r>
+    </w:p>
+    <w:p>
+      <w:r>
+        <w:rPr>
+          <w:noProof/>
+        </w:rPr>
         <w:lastRenderedPageBreak/>
-        <w:t>history prior to an extreme event, and to try to build a clustering model to hopefully categorize these events.</w:t>
-      </w:r>
-    </w:p>
-    <w:p>
-      <w:r>
-        <w:t xml:space="preserve">I chose a </w:t>
-      </w:r>
-      <w:proofErr w:type="spellStart"/>
-      <w:r>
-        <w:t>Kmeans</w:t>
-      </w:r>
-      <w:proofErr w:type="spellEnd"/>
-      <w:r>
-        <w:t xml:space="preserve"> model to start, given its simplicity to implement and measure accuracy.  I analyzed 16 combinations of features to group these events in 5 clusters using the individual sums of S, C, M, X x-ray flares and Opt3 optical flares with a silhouette coefficient of .513</w:t>
-      </w:r>
-    </w:p>
-    <w:p>
-      <w:r>
-        <w:rPr>
-          <w:noProof/>
-        </w:rPr>
         <w:drawing>
           <wp:inline distT="0" distB="0" distL="0" distR="0">
             <wp:extent cx="5943600" cy="5875655"/>
@@ -684,22 +718,193 @@
     </w:p>
     <w:p>
       <w:r>
-        <w:t xml:space="preserve">5/2/16 </w:t>
-      </w:r>
-      <w:bookmarkStart w:id="0" w:name="_GoBack"/>
-      <w:bookmarkEnd w:id="0"/>
-      <w:proofErr w:type="gramStart"/>
-      <w:r>
-        <w:t>Just</w:t>
-      </w:r>
-      <w:proofErr w:type="gramEnd"/>
-      <w:r>
-        <w:t xml:space="preserve"> added a new set of features around Proton flux and am getting much better clustering results.</w:t>
-      </w:r>
-    </w:p>
-    <w:p>
-      <w:r>
-        <w:t>Will add the charts soon.</w:t>
+        <w:t>Based on this summary of result features it appears that the Proton flux counts would be good predictor of the C9=9 days</w:t>
+      </w:r>
+    </w:p>
+    <w:p>
+      <w:r>
+        <w:rPr>
+          <w:noProof/>
+        </w:rPr>
+        <w:lastRenderedPageBreak/>
+        <w:drawing>
+          <wp:inline distT="0" distB="0" distL="0" distR="0">
+            <wp:extent cx="5372850" cy="6182588"/>
+            <wp:effectExtent l="0" t="0" r="0" b="8890"/>
+            <wp:docPr id="10" name="Picture 10"/>
+            <wp:cNvGraphicFramePr>
+              <a:graphicFrameLocks xmlns:a="http://schemas.openxmlformats.org/drawingml/2006/main" noChangeAspect="1"/>
+            </wp:cNvGraphicFramePr>
+            <a:graphic xmlns:a="http://schemas.openxmlformats.org/drawingml/2006/main">
+              <a:graphicData uri="http://schemas.openxmlformats.org/drawingml/2006/picture">
+                <pic:pic xmlns:pic="http://schemas.openxmlformats.org/drawingml/2006/picture">
+                  <pic:nvPicPr>
+                    <pic:cNvPr id="10" name="C9_Feature_Analysis.png"/>
+                    <pic:cNvPicPr/>
+                  </pic:nvPicPr>
+                  <pic:blipFill>
+                    <a:blip r:embed="rId18">
+                      <a:extLst>
+                        <a:ext uri="{28A0092B-C50C-407E-A947-70E740481C1C}">
+                          <a14:useLocalDpi xmlns:a14="http://schemas.microsoft.com/office/drawing/2010/main" val="0"/>
+                        </a:ext>
+                      </a:extLst>
+                    </a:blip>
+                    <a:stretch>
+                      <a:fillRect/>
+                    </a:stretch>
+                  </pic:blipFill>
+                  <pic:spPr>
+                    <a:xfrm>
+                      <a:off x="0" y="0"/>
+                      <a:ext cx="5372850" cy="6182588"/>
+                    </a:xfrm>
+                    <a:prstGeom prst="rect">
+                      <a:avLst/>
+                    </a:prstGeom>
+                  </pic:spPr>
+                </pic:pic>
+              </a:graphicData>
+            </a:graphic>
+          </wp:inline>
+        </w:drawing>
+      </w:r>
+    </w:p>
+    <w:p>
+      <w:r>
+        <w:t>Below are the results of running a</w:t>
+      </w:r>
+      <w:r>
+        <w:t xml:space="preserve"> Logistic Regression</w:t>
+      </w:r>
+      <w:r>
+        <w:t xml:space="preserve"> model on </w:t>
+      </w:r>
+      <w:r>
+        <w:t>Proton flux counts at 10MeV</w:t>
+      </w:r>
+      <w:r>
+        <w:t xml:space="preserve"> and 100MeV</w:t>
+      </w:r>
+      <w:r>
+        <w:t xml:space="preserve"> (the feature</w:t>
+      </w:r>
+      <w:r>
+        <w:t>s</w:t>
+      </w:r>
+      <w:r>
+        <w:t>) and C9=9 (response).</w:t>
+      </w:r>
+      <w:r>
+        <w:t xml:space="preserve">  It turns out that adding ISN as a feature diminishes the results.</w:t>
+      </w:r>
+    </w:p>
+    <w:p>
+      <w:r>
+        <w:rPr>
+          <w:noProof/>
+        </w:rPr>
+        <w:lastRenderedPageBreak/>
+        <w:drawing>
+          <wp:inline distT="0" distB="0" distL="0" distR="0">
+            <wp:extent cx="5943600" cy="2386965"/>
+            <wp:effectExtent l="0" t="0" r="0" b="0"/>
+            <wp:docPr id="8" name="Picture 8"/>
+            <wp:cNvGraphicFramePr>
+              <a:graphicFrameLocks xmlns:a="http://schemas.openxmlformats.org/drawingml/2006/main" noChangeAspect="1"/>
+            </wp:cNvGraphicFramePr>
+            <a:graphic xmlns:a="http://schemas.openxmlformats.org/drawingml/2006/main">
+              <a:graphicData uri="http://schemas.openxmlformats.org/drawingml/2006/picture">
+                <pic:pic xmlns:pic="http://schemas.openxmlformats.org/drawingml/2006/picture">
+                  <pic:nvPicPr>
+                    <pic:cNvPr id="8" name="LogReg_10MeV_100MeV.png"/>
+                    <pic:cNvPicPr/>
+                  </pic:nvPicPr>
+                  <pic:blipFill>
+                    <a:blip r:embed="rId19">
+                      <a:extLst>
+                        <a:ext uri="{28A0092B-C50C-407E-A947-70E740481C1C}">
+                          <a14:useLocalDpi xmlns:a14="http://schemas.microsoft.com/office/drawing/2010/main" val="0"/>
+                        </a:ext>
+                      </a:extLst>
+                    </a:blip>
+                    <a:stretch>
+                      <a:fillRect/>
+                    </a:stretch>
+                  </pic:blipFill>
+                  <pic:spPr>
+                    <a:xfrm>
+                      <a:off x="0" y="0"/>
+                      <a:ext cx="5943600" cy="2386965"/>
+                    </a:xfrm>
+                    <a:prstGeom prst="rect">
+                      <a:avLst/>
+                    </a:prstGeom>
+                  </pic:spPr>
+                </pic:pic>
+              </a:graphicData>
+            </a:graphic>
+          </wp:inline>
+        </w:drawing>
+      </w:r>
+    </w:p>
+    <w:p>
+      <w:r>
+        <w:t>Below is the</w:t>
+      </w:r>
+      <w:r>
+        <w:t xml:space="preserve"> associated</w:t>
+      </w:r>
+      <w:r>
+        <w:t xml:space="preserve"> ROC curve with a score of .980.  Despite the high score, this is not a good predictive model for the extreme whether days due to the large number of false positives.  Out of the 10 extreme C9=9 days, the model only predicted 3 of them.  Most of its predictive power is in predicting majority of the events C9&lt;9.</w:t>
+      </w:r>
+    </w:p>
+    <w:p>
+      <w:r>
+        <w:rPr>
+          <w:noProof/>
+        </w:rPr>
+        <w:drawing>
+          <wp:inline distT="0" distB="0" distL="0" distR="0">
+            <wp:extent cx="5943600" cy="2458720"/>
+            <wp:effectExtent l="0" t="0" r="0" b="0"/>
+            <wp:docPr id="7" name="Picture 7"/>
+            <wp:cNvGraphicFramePr>
+              <a:graphicFrameLocks xmlns:a="http://schemas.openxmlformats.org/drawingml/2006/main" noChangeAspect="1"/>
+            </wp:cNvGraphicFramePr>
+            <a:graphic xmlns:a="http://schemas.openxmlformats.org/drawingml/2006/main">
+              <a:graphicData uri="http://schemas.openxmlformats.org/drawingml/2006/picture">
+                <pic:pic xmlns:pic="http://schemas.openxmlformats.org/drawingml/2006/picture">
+                  <pic:nvPicPr>
+                    <pic:cNvPr id="7" name="ROC_10MeV_100MeV.png"/>
+                    <pic:cNvPicPr/>
+                  </pic:nvPicPr>
+                  <pic:blipFill>
+                    <a:blip r:embed="rId20">
+                      <a:extLst>
+                        <a:ext uri="{28A0092B-C50C-407E-A947-70E740481C1C}">
+                          <a14:useLocalDpi xmlns:a14="http://schemas.microsoft.com/office/drawing/2010/main" val="0"/>
+                        </a:ext>
+                      </a:extLst>
+                    </a:blip>
+                    <a:stretch>
+                      <a:fillRect/>
+                    </a:stretch>
+                  </pic:blipFill>
+                  <pic:spPr>
+                    <a:xfrm>
+                      <a:off x="0" y="0"/>
+                      <a:ext cx="5943600" cy="2458720"/>
+                    </a:xfrm>
+                    <a:prstGeom prst="rect">
+                      <a:avLst/>
+                    </a:prstGeom>
+                  </pic:spPr>
+                </pic:pic>
+              </a:graphicData>
+            </a:graphic>
+          </wp:inline>
+        </w:drawing>
       </w:r>
     </w:p>
     <w:p>
@@ -709,35 +914,43 @@
           <w:rFonts w:eastAsia="Times New Roman"/>
         </w:rPr>
       </w:pPr>
-      <w:r>
+    </w:p>
+    <w:p>
+      <w:pPr>
+        <w:pStyle w:val="Heading1"/>
         <w:rPr>
           <w:rFonts w:eastAsia="Times New Roman"/>
         </w:rPr>
+      </w:pPr>
+      <w:r>
+        <w:rPr>
+          <w:rFonts w:eastAsia="Times New Roman"/>
+        </w:rPr>
+        <w:t>Your challenges and successes</w:t>
+      </w:r>
+    </w:p>
+    <w:p>
+      <w:r>
+        <w:t>Biggest recent challenge was finding the right catalog of information on the solar flares</w:t>
+      </w:r>
+    </w:p>
+    <w:p>
+      <w:r>
+        <w:t>Because the response vector for the C9=9 events is so small compared to the overall dataset, I’m having a challenging time finding the right predictive model.</w:t>
+      </w:r>
+    </w:p>
+    <w:p>
+      <w:pPr>
+        <w:pStyle w:val="Heading1"/>
+        <w:rPr>
+          <w:rFonts w:eastAsia="Times New Roman"/>
+        </w:rPr>
+      </w:pPr>
+      <w:r>
+        <w:rPr>
+          <w:rFonts w:eastAsia="Times New Roman"/>
+        </w:rPr>
         <w:lastRenderedPageBreak/>
-        <w:t>Your challenges and successes</w:t>
-      </w:r>
-    </w:p>
-    <w:p>
-      <w:r>
-        <w:t>Biggest recent challenge was finding the right catalog of information on the solar flares</w:t>
-      </w:r>
-    </w:p>
-    <w:p>
-      <w:r>
-        <w:t>Still struggling to find the right combination of features for a more accurate clustering model.</w:t>
-      </w:r>
-    </w:p>
-    <w:p>
-      <w:pPr>
-        <w:pStyle w:val="Heading1"/>
-        <w:rPr>
-          <w:rFonts w:eastAsia="Times New Roman"/>
-        </w:rPr>
-      </w:pPr>
-      <w:r>
-        <w:rPr>
-          <w:rFonts w:eastAsia="Times New Roman"/>
-        </w:rPr>
         <w:t>Possible extensions or business applications of your project</w:t>
       </w:r>
     </w:p>
@@ -762,7 +975,7 @@
     </w:p>
     <w:p/>
     <w:sectPr>
-      <w:headerReference w:type="default" r:id="rId18"/>
+      <w:headerReference w:type="default" r:id="rId21"/>
       <w:pgSz w:w="12240" w:h="15840"/>
       <w:pgMar w:top="1440" w:right="1440" w:bottom="1440" w:left="1440" w:header="720" w:footer="720" w:gutter="0"/>
       <w:cols w:space="720"/>

</xml_diff>

<commit_message>
update draft paper with link to Jupyter notebook
</commit_message>
<xml_diff>
--- a/presentations/Predicting Geomagnetic Activity GA Final Paper Wayne Heller 20160519.docx
+++ b/presentations/Predicting Geomagnetic Activity GA Final Paper Wayne Heller 20160519.docx
@@ -322,12 +322,7 @@
       </w:r>
       <w:proofErr w:type="spellEnd"/>
       <w:r>
-        <w:t xml:space="preserve">, </w:t>
-      </w:r>
-      <w:bookmarkStart w:id="0" w:name="_GoBack"/>
-      <w:bookmarkEnd w:id="0"/>
-      <w:r>
-        <w:t xml:space="preserve">I can then join the </w:t>
+        <w:t xml:space="preserve">, I can then join the </w:t>
       </w:r>
       <w:proofErr w:type="spellStart"/>
       <w:r>
@@ -632,7 +627,13 @@
       </w:r>
       <w:proofErr w:type="spellEnd"/>
       <w:r>
-        <w:t xml:space="preserve"> notebook analysis </w:t>
+        <w:t xml:space="preserve"> notebook analysis</w:t>
+      </w:r>
+      <w:r>
+        <w:t xml:space="preserve"> is in this</w:t>
+      </w:r>
+      <w:r>
+        <w:t xml:space="preserve"> </w:t>
       </w:r>
       <w:hyperlink r:id="rId16" w:history="1">
         <w:r>
@@ -643,8 +644,35 @@
         </w:r>
       </w:hyperlink>
       <w:r>
-        <w:t>.  Includes all the data preparation steps and modeling to date.</w:t>
-      </w:r>
+        <w:t xml:space="preserve">.  </w:t>
+      </w:r>
+      <w:r>
+        <w:t xml:space="preserve">It has all the analysis leading up the </w:t>
+      </w:r>
+      <w:proofErr w:type="spellStart"/>
+      <w:r>
+        <w:t>Kmeans</w:t>
+      </w:r>
+      <w:proofErr w:type="spellEnd"/>
+      <w:r>
+        <w:t xml:space="preserve"> clustering.  I created a second notebook for the logistic regression model </w:t>
+      </w:r>
+      <w:hyperlink r:id="rId17" w:history="1">
+        <w:r>
+          <w:rPr>
+            <w:rStyle w:val="Hyperlink"/>
+          </w:rPr>
+          <w:t>here</w:t>
+        </w:r>
+      </w:hyperlink>
+      <w:r>
+        <w:t>.</w:t>
+      </w:r>
+      <w:r>
+        <w:t xml:space="preserve">  I will probably combine these two at some point.</w:t>
+      </w:r>
+      <w:bookmarkStart w:id="0" w:name="_GoBack"/>
+      <w:bookmarkEnd w:id="0"/>
     </w:p>
     <w:p>
       <w:r>
@@ -689,7 +717,7 @@
                     <pic:cNvPicPr/>
                   </pic:nvPicPr>
                   <pic:blipFill>
-                    <a:blip r:embed="rId17">
+                    <a:blip r:embed="rId18">
                       <a:extLst>
                         <a:ext uri="{28A0092B-C50C-407E-A947-70E740481C1C}">
                           <a14:useLocalDpi xmlns:a14="http://schemas.microsoft.com/office/drawing/2010/main" val="0"/>
@@ -743,7 +771,7 @@
                     <pic:cNvPicPr/>
                   </pic:nvPicPr>
                   <pic:blipFill>
-                    <a:blip r:embed="rId18">
+                    <a:blip r:embed="rId19">
                       <a:extLst>
                         <a:ext uri="{28A0092B-C50C-407E-A947-70E740481C1C}">
                           <a14:useLocalDpi xmlns:a14="http://schemas.microsoft.com/office/drawing/2010/main" val="0"/>
@@ -821,7 +849,7 @@
                     <pic:cNvPicPr/>
                   </pic:nvPicPr>
                   <pic:blipFill>
-                    <a:blip r:embed="rId19">
+                    <a:blip r:embed="rId20">
                       <a:extLst>
                         <a:ext uri="{28A0092B-C50C-407E-A947-70E740481C1C}">
                           <a14:useLocalDpi xmlns:a14="http://schemas.microsoft.com/office/drawing/2010/main" val="0"/>
@@ -880,7 +908,7 @@
                     <pic:cNvPicPr/>
                   </pic:nvPicPr>
                   <pic:blipFill>
-                    <a:blip r:embed="rId20">
+                    <a:blip r:embed="rId21">
                       <a:extLst>
                         <a:ext uri="{28A0092B-C50C-407E-A947-70E740481C1C}">
                           <a14:useLocalDpi xmlns:a14="http://schemas.microsoft.com/office/drawing/2010/main" val="0"/>
@@ -975,7 +1003,7 @@
     </w:p>
     <w:p/>
     <w:sectPr>
-      <w:headerReference w:type="default" r:id="rId21"/>
+      <w:headerReference w:type="default" r:id="rId22"/>
       <w:pgSz w:w="12240" w:h="15840"/>
       <w:pgMar w:top="1440" w:right="1440" w:bottom="1440" w:left="1440" w:header="720" w:footer="720" w:gutter="0"/>
       <w:cols w:space="720"/>

</xml_diff>

<commit_message>
added Glossary to project draft paper. still a work in progress
</commit_message>
<xml_diff>
--- a/presentations/Predicting Geomagnetic Activity GA Final Paper Wayne Heller 20160519.docx
+++ b/presentations/Predicting Geomagnetic Activity GA Final Paper Wayne Heller 20160519.docx
@@ -28,6 +28,498 @@
     </w:p>
     <w:p>
       <w:pPr>
+        <w:rPr>
+          <w:rFonts w:asciiTheme="majorHAnsi" w:eastAsia="Times New Roman" w:hAnsiTheme="majorHAnsi" w:cstheme="majorBidi"/>
+          <w:color w:val="2E74B5" w:themeColor="accent1" w:themeShade="BF"/>
+          <w:sz w:val="32"/>
+          <w:szCs w:val="32"/>
+        </w:rPr>
+      </w:pPr>
+      <w:r>
+        <w:rPr>
+          <w:rFonts w:asciiTheme="majorHAnsi" w:eastAsia="Times New Roman" w:hAnsiTheme="majorHAnsi" w:cstheme="majorBidi"/>
+          <w:color w:val="2E74B5" w:themeColor="accent1" w:themeShade="BF"/>
+          <w:sz w:val="32"/>
+          <w:szCs w:val="32"/>
+        </w:rPr>
+        <w:t>Glossary</w:t>
+      </w:r>
+    </w:p>
+    <w:tbl>
+      <w:tblPr>
+        <w:tblStyle w:val="TableGrid"/>
+        <w:tblW w:w="0" w:type="auto"/>
+        <w:tblLook w:val="04A0" w:firstRow="1" w:lastRow="0" w:firstColumn="1" w:lastColumn="0" w:noHBand="0" w:noVBand="1"/>
+      </w:tblPr>
+      <w:tblGrid>
+        <w:gridCol w:w="2425"/>
+        <w:gridCol w:w="6925"/>
+      </w:tblGrid>
+      <w:tr>
+        <w:tc>
+          <w:tcPr>
+            <w:tcW w:w="2425" w:type="dxa"/>
+          </w:tcPr>
+          <w:p>
+            <w:r>
+              <w:t>K indices</w:t>
+            </w:r>
+          </w:p>
+        </w:tc>
+        <w:tc>
+          <w:tcPr>
+            <w:tcW w:w="6925" w:type="dxa"/>
+          </w:tcPr>
+          <w:p>
+            <w:r>
+              <w:t>K indices isolate solar particle effects on the earth's magnetic</w:t>
+            </w:r>
+            <w:r>
+              <w:t xml:space="preserve"> field.  </w:t>
+            </w:r>
+            <w:r>
+              <w:t>Each acti</w:t>
+            </w:r>
+            <w:r>
+              <w:t>vity level relates al</w:t>
+            </w:r>
+            <w:r>
+              <w:t>most logarithmically to its corresponding disturbance amplitude.</w:t>
+            </w:r>
+            <w:r>
+              <w:t xml:space="preserve">  </w:t>
+            </w:r>
+            <w:r>
+              <w:t>K indices range in 28 steps from 0 (quiet) to 9</w:t>
+            </w:r>
+            <w:r>
+              <w:t xml:space="preserve"> (greatly disturbed) with frac</w:t>
+            </w:r>
+            <w:r>
+              <w:t>tional parts expressed in thirds of a unit.  A K-value equal</w:t>
+            </w:r>
+            <w:r>
+              <w:t xml:space="preserve"> to 27, for exam</w:t>
+            </w:r>
+            <w:r>
+              <w:t>ple, means 2 and 2/3 or 3-; a K-value equal to 3</w:t>
+            </w:r>
+            <w:r>
+              <w:t xml:space="preserve">0 means 3 and 0/3 or 3 exactly; </w:t>
+            </w:r>
+            <w:r>
+              <w:t>and a K-value equal to 33 means 3 and 1/3 or 3+.</w:t>
+            </w:r>
+            <w:r>
+              <w:t xml:space="preserve"> </w:t>
+            </w:r>
+            <w:proofErr w:type="spellStart"/>
+            <w:r>
+              <w:t>Kp</w:t>
+            </w:r>
+            <w:proofErr w:type="spellEnd"/>
+            <w:r>
+              <w:t xml:space="preserve"> is measure over every 3 hour period and then averaged.</w:t>
+            </w:r>
+          </w:p>
+        </w:tc>
+      </w:tr>
+      <w:tr>
+        <w:tc>
+          <w:tcPr>
+            <w:tcW w:w="2425" w:type="dxa"/>
+          </w:tcPr>
+          <w:p>
+            <w:proofErr w:type="spellStart"/>
+            <w:r>
+              <w:t>Ap</w:t>
+            </w:r>
+            <w:proofErr w:type="spellEnd"/>
+            <w:r>
+              <w:t xml:space="preserve"> indices</w:t>
+            </w:r>
+          </w:p>
+        </w:tc>
+        <w:tc>
+          <w:tcPr>
+            <w:tcW w:w="6925" w:type="dxa"/>
+          </w:tcPr>
+          <w:p>
+            <w:r>
+              <w:t xml:space="preserve">The </w:t>
+            </w:r>
+            <w:proofErr w:type="spellStart"/>
+            <w:r>
+              <w:t>Ap</w:t>
+            </w:r>
+            <w:proofErr w:type="spellEnd"/>
+            <w:r>
+              <w:t xml:space="preserve">-index ranges from 0 to 400 and represents </w:t>
+            </w:r>
+            <w:r>
+              <w:t xml:space="preserve">a K-value converted to a </w:t>
+            </w:r>
+            <w:proofErr w:type="spellStart"/>
+            <w:r>
+              <w:t>linear</w:t>
+            </w:r>
+            <w:r>
+              <w:t>scale</w:t>
+            </w:r>
+            <w:proofErr w:type="spellEnd"/>
+            <w:r>
+              <w:t xml:space="preserve"> in gammas (</w:t>
+            </w:r>
+            <w:proofErr w:type="spellStart"/>
+            <w:r>
+              <w:t>nanoTeslas</w:t>
+            </w:r>
+            <w:proofErr w:type="spellEnd"/>
+            <w:r>
+              <w:t>)--a scale that meas</w:t>
+            </w:r>
+            <w:r>
+              <w:t>ures equivalent disturbance am</w:t>
+            </w:r>
+            <w:r>
+              <w:t>plitude of a station at which K=9 has a lower limit of 400 gammas.</w:t>
+            </w:r>
+          </w:p>
+        </w:tc>
+      </w:tr>
+      <w:tr>
+        <w:tc>
+          <w:tcPr>
+            <w:tcW w:w="2425" w:type="dxa"/>
+          </w:tcPr>
+          <w:p>
+            <w:proofErr w:type="spellStart"/>
+            <w:r>
+              <w:t>Cp</w:t>
+            </w:r>
+            <w:proofErr w:type="spellEnd"/>
+          </w:p>
+        </w:tc>
+        <w:tc>
+          <w:tcPr>
+            <w:tcW w:w="6925" w:type="dxa"/>
+          </w:tcPr>
+          <w:p>
+            <w:proofErr w:type="spellStart"/>
+            <w:r>
+              <w:t>Cp</w:t>
+            </w:r>
+            <w:proofErr w:type="spellEnd"/>
+            <w:r>
+              <w:t xml:space="preserve"> or PLANETARY DAILY CHARACTER</w:t>
+            </w:r>
+            <w:r>
+              <w:t xml:space="preserve"> FIGURE--a qualitative estimate </w:t>
+            </w:r>
+            <w:r>
+              <w:t xml:space="preserve">of overall level of magnetic </w:t>
+            </w:r>
+            <w:r>
+              <w:t xml:space="preserve">activity for the day determined </w:t>
+            </w:r>
+            <w:r>
+              <w:t xml:space="preserve">from the sum of the eight </w:t>
+            </w:r>
+            <w:proofErr w:type="spellStart"/>
+            <w:r>
+              <w:t>ap</w:t>
+            </w:r>
+            <w:proofErr w:type="spellEnd"/>
+            <w:r>
+              <w:t xml:space="preserve"> a</w:t>
+            </w:r>
+            <w:r>
+              <w:t xml:space="preserve">mplitudes.  </w:t>
+            </w:r>
+            <w:proofErr w:type="spellStart"/>
+            <w:r>
+              <w:t>Cp</w:t>
+            </w:r>
+            <w:proofErr w:type="spellEnd"/>
+            <w:r>
+              <w:t xml:space="preserve"> ranges, in steps </w:t>
+            </w:r>
+            <w:r>
+              <w:t>of one-tenth, from 0 (quiet) to 2.5 (highly disturbed).</w:t>
+            </w:r>
+          </w:p>
+        </w:tc>
+      </w:tr>
+      <w:tr>
+        <w:tc>
+          <w:tcPr>
+            <w:tcW w:w="2425" w:type="dxa"/>
+          </w:tcPr>
+          <w:p>
+            <w:r>
+              <w:t>C9</w:t>
+            </w:r>
+          </w:p>
+        </w:tc>
+        <w:tc>
+          <w:tcPr>
+            <w:tcW w:w="6925" w:type="dxa"/>
+          </w:tcPr>
+          <w:p>
+            <w:r>
+              <w:t xml:space="preserve">A </w:t>
+            </w:r>
+            <w:r>
+              <w:t>conversion of the 0-to-2</w:t>
+            </w:r>
+            <w:r>
+              <w:t xml:space="preserve">.5 range of the </w:t>
+            </w:r>
+            <w:proofErr w:type="spellStart"/>
+            <w:r>
+              <w:t>Cp</w:t>
+            </w:r>
+            <w:proofErr w:type="spellEnd"/>
+            <w:r>
+              <w:t xml:space="preserve"> index to one </w:t>
+            </w:r>
+            <w:r>
+              <w:t>digit between 0 and 9.</w:t>
+            </w:r>
+          </w:p>
+        </w:tc>
+      </w:tr>
+      <w:tr>
+        <w:tc>
+          <w:tcPr>
+            <w:tcW w:w="2425" w:type="dxa"/>
+          </w:tcPr>
+          <w:p>
+            <w:r>
+              <w:t>Solar Flare Classifications</w:t>
+            </w:r>
+          </w:p>
+          <w:p>
+            <w:r>
+              <w:t>X, M, C and S</w:t>
+            </w:r>
+          </w:p>
+        </w:tc>
+        <w:tc>
+          <w:tcPr>
+            <w:tcW w:w="6925" w:type="dxa"/>
+          </w:tcPr>
+          <w:p>
+            <w:hyperlink r:id="rId7" w:history="1">
+              <w:r>
+                <w:rPr>
+                  <w:rStyle w:val="Hyperlink"/>
+                </w:rPr>
+                <w:t>http://spaceweather.com/glossary/flareclasses.html</w:t>
+              </w:r>
+            </w:hyperlink>
+          </w:p>
+          <w:p/>
+          <w:p>
+            <w:r>
+              <w:t>“</w:t>
+            </w:r>
+            <w:r>
+              <w:t>A solar flare is an explosion on the Sun that happens when energy stored in twisted magnetic fields (usually above sunspots) is suddenly released. Flares produce a burst of radiation across the electromagnetic spectrum, from radio waves to x-rays and gamma</w:t>
+            </w:r>
+            <w:r>
+              <w:t>-rays.</w:t>
+            </w:r>
+          </w:p>
+          <w:p/>
+          <w:p>
+            <w:r>
+              <w:t>Scientists classify solar flares according to their x-ray brightness in the wavelength range 1 to 8 Angstroms. There are 3 categories: X-class flares are big; they are major events that can trigger planet-wide radio blackouts and long-lasting radiation storms. M-class flares are medium-sized; they can cause brief radio blackouts that affect Earth's polar regions. Minor radiation storms sometimes follow an M-class flare. Compared to X- and M-class events, C-class flares are small with few noticeable consequences here on Earth.</w:t>
+            </w:r>
+            <w:r>
+              <w:t>”</w:t>
+            </w:r>
+          </w:p>
+          <w:p/>
+          <w:p>
+            <w:r>
+              <w:lastRenderedPageBreak/>
+              <w:t>The S classification is an older type based on a reading in a different spectrum called Hydrogen-alpha.</w:t>
+            </w:r>
+          </w:p>
+        </w:tc>
+      </w:tr>
+      <w:tr>
+        <w:tc>
+          <w:tcPr>
+            <w:tcW w:w="2425" w:type="dxa"/>
+          </w:tcPr>
+          <w:p>
+            <w:r>
+              <w:lastRenderedPageBreak/>
+              <w:t>International Sunspot Number (ISN)</w:t>
+            </w:r>
+          </w:p>
+        </w:tc>
+        <w:tc>
+          <w:tcPr>
+            <w:tcW w:w="6925" w:type="dxa"/>
+          </w:tcPr>
+          <w:p>
+            <w:r>
+              <w:t>A</w:t>
+            </w:r>
+            <w:r>
+              <w:t xml:space="preserve"> quantity that measures the number of sunspots and groups of sunspots present on the surface of the sun.</w:t>
+            </w:r>
+            <w:r>
+              <w:t xml:space="preserve"> </w:t>
+            </w:r>
+            <w:hyperlink r:id="rId8" w:history="1">
+              <w:r>
+                <w:rPr>
+                  <w:rStyle w:val="Hyperlink"/>
+                </w:rPr>
+                <w:t>https://en.wikipedia.org/wiki/Wolf_number</w:t>
+              </w:r>
+            </w:hyperlink>
+          </w:p>
+          <w:p/>
+          <w:p/>
+        </w:tc>
+      </w:tr>
+      <w:tr>
+        <w:tc>
+          <w:tcPr>
+            <w:tcW w:w="2425" w:type="dxa"/>
+          </w:tcPr>
+          <w:p>
+            <w:r>
+              <w:t>Coronal Mass Ejection</w:t>
+            </w:r>
+          </w:p>
+        </w:tc>
+        <w:tc>
+          <w:tcPr>
+            <w:tcW w:w="6925" w:type="dxa"/>
+          </w:tcPr>
+          <w:p>
+            <w:hyperlink r:id="rId9" w:history="1">
+              <w:r>
+                <w:rPr>
+                  <w:rStyle w:val="Hyperlink"/>
+                </w:rPr>
+                <w:t>https://en.wikipedia.org/wiki/Coronal_mass_ejection</w:t>
+              </w:r>
+            </w:hyperlink>
+          </w:p>
+          <w:p/>
+          <w:p>
+            <w:r>
+              <w:t>“</w:t>
+            </w:r>
+            <w:r>
+              <w:t>A coronal mass ejection (CME) is an unusually-large release of plasma from the solar corona. They often follow solar flares and are always present durin</w:t>
+            </w:r>
+            <w:r>
+              <w:t xml:space="preserve">g a solar filament eruption.  </w:t>
+            </w:r>
+            <w:r>
+              <w:t>The plasma is released into the solar wind, and can be observed in coronagraph imagery.</w:t>
+            </w:r>
+          </w:p>
+          <w:p/>
+          <w:p>
+            <w:r>
+              <w:t>Coronal mass ejections are often associated with other forms of solar activity, most notably solar flares or filament eruptions, but a broadly accepted theoreti</w:t>
+            </w:r>
+            <w:bookmarkStart w:id="0" w:name="_GoBack"/>
+            <w:bookmarkEnd w:id="0"/>
+            <w:r>
+              <w:t>cal understanding of these relationships has not been established. CMEs most often originate from active regions on the Sun's surface, such as groupings of sunspots associated with frequent flares. Near solar maxima, the Sun produces about three CMEs every day, whereas near solar minima, there is a</w:t>
+            </w:r>
+            <w:r>
+              <w:t>bout one CME every five days.”</w:t>
+            </w:r>
+          </w:p>
+        </w:tc>
+      </w:tr>
+      <w:tr>
+        <w:tc>
+          <w:tcPr>
+            <w:tcW w:w="2425" w:type="dxa"/>
+          </w:tcPr>
+          <w:p>
+            <w:r>
+              <w:t>Proton Flux</w:t>
+            </w:r>
+          </w:p>
+        </w:tc>
+        <w:tc>
+          <w:tcPr>
+            <w:tcW w:w="6925" w:type="dxa"/>
+          </w:tcPr>
+          <w:p>
+            <w:r>
+              <w:t xml:space="preserve">A measure of how many protons per </w:t>
+            </w:r>
+            <w:proofErr w:type="spellStart"/>
+            <w:r>
+              <w:t>sq</w:t>
+            </w:r>
+            <w:proofErr w:type="spellEnd"/>
+            <w:r>
+              <w:t xml:space="preserve"> cm by energy level measured in millions of electron volts MeV</w:t>
+            </w:r>
+          </w:p>
+        </w:tc>
+      </w:tr>
+      <w:tr>
+        <w:tc>
+          <w:tcPr>
+            <w:tcW w:w="2425" w:type="dxa"/>
+          </w:tcPr>
+          <w:p/>
+        </w:tc>
+        <w:tc>
+          <w:tcPr>
+            <w:tcW w:w="6925" w:type="dxa"/>
+          </w:tcPr>
+          <w:p/>
+        </w:tc>
+      </w:tr>
+      <w:tr>
+        <w:tc>
+          <w:tcPr>
+            <w:tcW w:w="2425" w:type="dxa"/>
+          </w:tcPr>
+          <w:p/>
+        </w:tc>
+        <w:tc>
+          <w:tcPr>
+            <w:tcW w:w="6925" w:type="dxa"/>
+          </w:tcPr>
+          <w:p/>
+        </w:tc>
+      </w:tr>
+      <w:tr>
+        <w:tc>
+          <w:tcPr>
+            <w:tcW w:w="2425" w:type="dxa"/>
+          </w:tcPr>
+          <w:p/>
+        </w:tc>
+        <w:tc>
+          <w:tcPr>
+            <w:tcW w:w="6925" w:type="dxa"/>
+          </w:tcPr>
+          <w:p/>
+        </w:tc>
+      </w:tr>
+    </w:tbl>
+    <w:p/>
+    <w:p>
+      <w:pPr>
         <w:pStyle w:val="Heading1"/>
         <w:rPr>
           <w:rFonts w:eastAsia="Times New Roman"/>
@@ -82,7 +574,124 @@
       <w:r>
         <w:t xml:space="preserve">is located at this </w:t>
       </w:r>
-      <w:hyperlink r:id="rId7" w:history="1">
+      <w:hyperlink r:id="rId10" w:history="1">
+        <w:proofErr w:type="spellStart"/>
+        <w:proofErr w:type="gramStart"/>
+        <w:r>
+          <w:rPr>
+            <w:rStyle w:val="Hyperlink"/>
+          </w:rPr>
+          <w:t>u</w:t>
+        </w:r>
+        <w:r>
+          <w:rPr>
+            <w:rStyle w:val="Hyperlink"/>
+          </w:rPr>
+          <w:t>r</w:t>
+        </w:r>
+        <w:r>
+          <w:rPr>
+            <w:rStyle w:val="Hyperlink"/>
+          </w:rPr>
+          <w:t>l</w:t>
+        </w:r>
+        <w:proofErr w:type="spellEnd"/>
+        <w:proofErr w:type="gramEnd"/>
+      </w:hyperlink>
+      <w:r>
+        <w:t xml:space="preserve"> and the data dictionary is located </w:t>
+      </w:r>
+      <w:hyperlink r:id="rId11" w:history="1">
+        <w:r>
+          <w:rPr>
+            <w:rStyle w:val="Hyperlink"/>
+          </w:rPr>
+          <w:t>here</w:t>
+        </w:r>
+      </w:hyperlink>
+      <w:r>
+        <w:t xml:space="preserve">  There is one fixed width text file per year.  The relevant data in the file is the </w:t>
+      </w:r>
+      <w:r>
+        <w:rPr>
+          <w:b/>
+        </w:rPr>
+        <w:t xml:space="preserve">C9 field </w:t>
+      </w:r>
+      <w:r>
+        <w:t xml:space="preserve">which as cumulative measure of geomagnetic disturbance for the day.  C9 = 0 is a very quiet day on Earth, C9 = 9 is an extremely active day.  The </w:t>
+      </w:r>
+      <w:r>
+        <w:rPr>
+          <w:b/>
+        </w:rPr>
+        <w:t>ISN field</w:t>
+      </w:r>
+      <w:r>
+        <w:t xml:space="preserve"> is the International Sunspot Number and is a relative measure of the number of sunspots identified on the surface of the Sun on that day.</w:t>
+      </w:r>
+      <w:r>
+        <w:t xml:space="preserve"> </w:t>
+      </w:r>
+    </w:p>
+    <w:p>
+      <w:r>
+        <w:t xml:space="preserve">I later added another NGDC data set for daily solar activity located </w:t>
+      </w:r>
+      <w:hyperlink r:id="rId12" w:history="1">
+        <w:r>
+          <w:rPr>
+            <w:rStyle w:val="Hyperlink"/>
+          </w:rPr>
+          <w:t>here</w:t>
+        </w:r>
+      </w:hyperlink>
+      <w:r>
+        <w:t xml:space="preserve">.  There is an ftp folder for each year and a file called </w:t>
+      </w:r>
+      <w:proofErr w:type="spellStart"/>
+      <w:r>
+        <w:t>YYYY_DSD.text</w:t>
+      </w:r>
+      <w:proofErr w:type="spellEnd"/>
+      <w:r>
+        <w:t xml:space="preserve"> for the specific year.  DSD stands for Dailey Solar Data.  The relevant data in these files are the counts of </w:t>
+      </w:r>
+      <w:r>
+        <w:t>x-ray flares by energy category:</w:t>
+      </w:r>
+      <w:r>
+        <w:t xml:space="preserve">  S, </w:t>
+      </w:r>
+      <w:r>
+        <w:t>C, M, X</w:t>
+      </w:r>
+      <w:proofErr w:type="gramStart"/>
+      <w:r>
+        <w:t>.  As</w:t>
+      </w:r>
+      <w:proofErr w:type="gramEnd"/>
+      <w:r>
+        <w:t xml:space="preserve"> well as o</w:t>
+      </w:r>
+      <w:r>
+        <w:t>ptical flares</w:t>
+      </w:r>
+      <w:r>
+        <w:t xml:space="preserve"> by energy category: 1, 2, and 3.</w:t>
+      </w:r>
+    </w:p>
+    <w:p>
+      <w:r>
+        <w:lastRenderedPageBreak/>
+        <w:t xml:space="preserve">In addition, I added another NGDC data set for daily solar particle activity located with the daily solar activity linked to above.  The relevant data in these files are flux measurements, particles per square centimeter of proton flows at 3 different energy levels. </w:t>
+      </w:r>
+    </w:p>
+    <w:p>
+      <w:r>
+        <w:t xml:space="preserve">NASA’s SOHO LASCO CME catalog is located at this </w:t>
+      </w:r>
+      <w:hyperlink r:id="rId13" w:history="1">
         <w:proofErr w:type="spellStart"/>
         <w:proofErr w:type="gramStart"/>
         <w:r>
@@ -95,9 +704,18 @@
         <w:proofErr w:type="gramEnd"/>
       </w:hyperlink>
       <w:r>
-        <w:t xml:space="preserve"> and the data dictionary is located </w:t>
-      </w:r>
-      <w:hyperlink r:id="rId8" w:history="1">
+        <w:t xml:space="preserve">.  The file </w:t>
+      </w:r>
+      <w:r>
+        <w:rPr>
+          <w:b/>
+        </w:rPr>
+        <w:t>univ_all.txt</w:t>
+      </w:r>
+      <w:r>
+        <w:t xml:space="preserve"> contains the entire catalog and the data dictionary is located </w:t>
+      </w:r>
+      <w:hyperlink r:id="rId14" w:history="1">
         <w:r>
           <w:rPr>
             <w:rStyle w:val="Hyperlink"/>
@@ -106,119 +724,6 @@
         </w:r>
       </w:hyperlink>
       <w:r>
-        <w:t xml:space="preserve">  There is one fixed width text file per year.  The relevant data in the file is the </w:t>
-      </w:r>
-      <w:r>
-        <w:rPr>
-          <w:b/>
-        </w:rPr>
-        <w:t xml:space="preserve">C9 field </w:t>
-      </w:r>
-      <w:r>
-        <w:t xml:space="preserve">which as cumulative measure of geomagnetic disturbance for the day.  C9 = 0 is a very quiet day on Earth, C9 = 9 is an extremely active day.  The </w:t>
-      </w:r>
-      <w:r>
-        <w:rPr>
-          <w:b/>
-        </w:rPr>
-        <w:t>ISN field</w:t>
-      </w:r>
-      <w:r>
-        <w:t xml:space="preserve"> is the International Sunspot Number and is a relative measure of the number of sunspots identified on the surface of the Sun on that day.</w:t>
-      </w:r>
-      <w:r>
-        <w:t xml:space="preserve"> </w:t>
-      </w:r>
-    </w:p>
-    <w:p>
-      <w:r>
-        <w:t xml:space="preserve">I later added another NGDC data set for daily solar activity located </w:t>
-      </w:r>
-      <w:hyperlink r:id="rId9" w:history="1">
-        <w:r>
-          <w:rPr>
-            <w:rStyle w:val="Hyperlink"/>
-          </w:rPr>
-          <w:t>here</w:t>
-        </w:r>
-      </w:hyperlink>
-      <w:r>
-        <w:t xml:space="preserve">.  There is an ftp folder for each year and a file called </w:t>
-      </w:r>
-      <w:proofErr w:type="spellStart"/>
-      <w:r>
-        <w:t>YYYY_DSD.text</w:t>
-      </w:r>
-      <w:proofErr w:type="spellEnd"/>
-      <w:r>
-        <w:t xml:space="preserve"> for the specific year.  DSD stands for Dailey Solar Data.  The relevant data in these files are the counts of </w:t>
-      </w:r>
-      <w:r>
-        <w:t>x-ray flares by energy category:</w:t>
-      </w:r>
-      <w:r>
-        <w:t xml:space="preserve">  S, </w:t>
-      </w:r>
-      <w:r>
-        <w:t>C, M, X</w:t>
-      </w:r>
-      <w:proofErr w:type="gramStart"/>
-      <w:r>
-        <w:t>.  As</w:t>
-      </w:r>
-      <w:proofErr w:type="gramEnd"/>
-      <w:r>
-        <w:t xml:space="preserve"> well as o</w:t>
-      </w:r>
-      <w:r>
-        <w:t>ptical flares</w:t>
-      </w:r>
-      <w:r>
-        <w:t xml:space="preserve"> by energy category: 1, 2, and 3.</w:t>
-      </w:r>
-    </w:p>
-    <w:p>
-      <w:r>
-        <w:t xml:space="preserve">In addition, I added another NGDC data set for daily solar particle activity located with the daily solar activity linked to above.  The relevant data in these files are flux measurements, particles per square centimeter of proton flows at 3 different energy levels. </w:t>
-      </w:r>
-    </w:p>
-    <w:p>
-      <w:r>
-        <w:t xml:space="preserve">NASA’s SOHO LASCO CME catalog is located at this </w:t>
-      </w:r>
-      <w:hyperlink r:id="rId10" w:history="1">
-        <w:proofErr w:type="spellStart"/>
-        <w:proofErr w:type="gramStart"/>
-        <w:r>
-          <w:rPr>
-            <w:rStyle w:val="Hyperlink"/>
-          </w:rPr>
-          <w:t>url</w:t>
-        </w:r>
-        <w:proofErr w:type="spellEnd"/>
-        <w:proofErr w:type="gramEnd"/>
-      </w:hyperlink>
-      <w:r>
-        <w:t xml:space="preserve">.  The file </w:t>
-      </w:r>
-      <w:r>
-        <w:rPr>
-          <w:b/>
-        </w:rPr>
-        <w:t>univ_all.txt</w:t>
-      </w:r>
-      <w:r>
-        <w:t xml:space="preserve"> contains the entire catalog and the data dictionary is located </w:t>
-      </w:r>
-      <w:hyperlink r:id="rId11" w:history="1">
-        <w:r>
-          <w:rPr>
-            <w:rStyle w:val="Hyperlink"/>
-          </w:rPr>
-          <w:t>here</w:t>
-        </w:r>
-      </w:hyperlink>
-      <w:r>
         <w:t xml:space="preserve">.  The relevant data in the file is the </w:t>
       </w:r>
       <w:r>
@@ -287,7 +792,6 @@
     </w:p>
     <w:p>
       <w:r>
-        <w:lastRenderedPageBreak/>
         <w:t>The file formats for the NGDC DSD data were consistent except for the number of header rows at the top of the files.  For some years there was an extra header row.  Rather than building a routine to catalog which had the extra rows, I made a local copy of the data and deleted the extra row.  For years 2014 and 2015, the headers were repeated in the body of the file and I removed them from my local copies.  For years 1995 and 1996, the date format started out as DD MMM YY but in the later files the format is YYYY MM DD.  Rather than deal with both formats, I omitted using 1995 and 1996.</w:t>
       </w:r>
     </w:p>
@@ -344,6 +848,7 @@
         <w:rPr>
           <w:rFonts w:eastAsia="Times New Roman"/>
         </w:rPr>
+        <w:lastRenderedPageBreak/>
         <w:t>What you learned from exploring the data, including visualizations</w:t>
       </w:r>
     </w:p>
@@ -373,7 +878,7 @@
                     <pic:cNvPicPr/>
                   </pic:nvPicPr>
                   <pic:blipFill>
-                    <a:blip r:embed="rId12">
+                    <a:blip r:embed="rId15">
                       <a:extLst>
                         <a:ext uri="{28A0092B-C50C-407E-A947-70E740481C1C}">
                           <a14:useLocalDpi xmlns:a14="http://schemas.microsoft.com/office/drawing/2010/main" val="0"/>
@@ -410,7 +915,6 @@
         <w:rPr>
           <w:noProof/>
         </w:rPr>
-        <w:lastRenderedPageBreak/>
         <w:drawing>
           <wp:inline distT="0" distB="0" distL="0" distR="0">
             <wp:extent cx="5943600" cy="1477010"/>
@@ -427,7 +931,7 @@
                     <pic:cNvPicPr/>
                   </pic:nvPicPr>
                   <pic:blipFill>
-                    <a:blip r:embed="rId13">
+                    <a:blip r:embed="rId16">
                       <a:extLst>
                         <a:ext uri="{28A0092B-C50C-407E-A947-70E740481C1C}">
                           <a14:useLocalDpi xmlns:a14="http://schemas.microsoft.com/office/drawing/2010/main" val="0"/>
@@ -480,7 +984,7 @@
                     <pic:cNvPicPr/>
                   </pic:nvPicPr>
                   <pic:blipFill>
-                    <a:blip r:embed="rId14">
+                    <a:blip r:embed="rId17">
                       <a:extLst>
                         <a:ext uri="{28A0092B-C50C-407E-A947-70E740481C1C}">
                           <a14:useLocalDpi xmlns:a14="http://schemas.microsoft.com/office/drawing/2010/main" val="0"/>
@@ -522,6 +1026,7 @@
         <w:rPr>
           <w:noProof/>
         </w:rPr>
+        <w:lastRenderedPageBreak/>
         <w:drawing>
           <wp:inline distT="0" distB="0" distL="0" distR="0">
             <wp:extent cx="5943600" cy="1487170"/>
@@ -538,7 +1043,7 @@
                     <pic:cNvPicPr/>
                   </pic:nvPicPr>
                   <pic:blipFill>
-                    <a:blip r:embed="rId15">
+                    <a:blip r:embed="rId18">
                       <a:extLst>
                         <a:ext uri="{28A0092B-C50C-407E-A947-70E740481C1C}">
                           <a14:useLocalDpi xmlns:a14="http://schemas.microsoft.com/office/drawing/2010/main" val="0"/>
@@ -612,7 +1117,6 @@
         <w:rPr>
           <w:rFonts w:eastAsia="Times New Roman"/>
         </w:rPr>
-        <w:lastRenderedPageBreak/>
         <w:t>Details of your modeling process, including how you selected your models and validated them</w:t>
       </w:r>
     </w:p>
@@ -635,7 +1139,7 @@
       <w:r>
         <w:t xml:space="preserve"> </w:t>
       </w:r>
-      <w:hyperlink r:id="rId16" w:history="1">
+      <w:hyperlink r:id="rId19" w:history="1">
         <w:r>
           <w:rPr>
             <w:rStyle w:val="Hyperlink"/>
@@ -657,7 +1161,7 @@
       <w:r>
         <w:t xml:space="preserve"> clustering.  I created a second notebook for the logistic regression model </w:t>
       </w:r>
-      <w:hyperlink r:id="rId17" w:history="1">
+      <w:hyperlink r:id="rId20" w:history="1">
         <w:r>
           <w:rPr>
             <w:rStyle w:val="Hyperlink"/>
@@ -671,8 +1175,6 @@
       <w:r>
         <w:t xml:space="preserve">  I will probably combine these two at some point.</w:t>
       </w:r>
-      <w:bookmarkStart w:id="0" w:name="_GoBack"/>
-      <w:bookmarkEnd w:id="0"/>
     </w:p>
     <w:p>
       <w:r>
@@ -717,7 +1219,7 @@
                     <pic:cNvPicPr/>
                   </pic:nvPicPr>
                   <pic:blipFill>
-                    <a:blip r:embed="rId18">
+                    <a:blip r:embed="rId21">
                       <a:extLst>
                         <a:ext uri="{28A0092B-C50C-407E-A947-70E740481C1C}">
                           <a14:useLocalDpi xmlns:a14="http://schemas.microsoft.com/office/drawing/2010/main" val="0"/>
@@ -771,7 +1273,7 @@
                     <pic:cNvPicPr/>
                   </pic:nvPicPr>
                   <pic:blipFill>
-                    <a:blip r:embed="rId19">
+                    <a:blip r:embed="rId22">
                       <a:extLst>
                         <a:ext uri="{28A0092B-C50C-407E-A947-70E740481C1C}">
                           <a14:useLocalDpi xmlns:a14="http://schemas.microsoft.com/office/drawing/2010/main" val="0"/>
@@ -849,7 +1351,7 @@
                     <pic:cNvPicPr/>
                   </pic:nvPicPr>
                   <pic:blipFill>
-                    <a:blip r:embed="rId20">
+                    <a:blip r:embed="rId23">
                       <a:extLst>
                         <a:ext uri="{28A0092B-C50C-407E-A947-70E740481C1C}">
                           <a14:useLocalDpi xmlns:a14="http://schemas.microsoft.com/office/drawing/2010/main" val="0"/>
@@ -908,7 +1410,7 @@
                     <pic:cNvPicPr/>
                   </pic:nvPicPr>
                   <pic:blipFill>
-                    <a:blip r:embed="rId21">
+                    <a:blip r:embed="rId24">
                       <a:extLst>
                         <a:ext uri="{28A0092B-C50C-407E-A947-70E740481C1C}">
                           <a14:useLocalDpi xmlns:a14="http://schemas.microsoft.com/office/drawing/2010/main" val="0"/>
@@ -964,7 +1466,10 @@
     </w:p>
     <w:p>
       <w:r>
-        <w:t>Because the response vector for the C9=9 events is so small compared to the overall dataset, I’m having a challenging time finding the right predictive model.</w:t>
+        <w:t>Because the response vector for the C9=9 events is so small compared to the overall dataset, I’m having a challenging time fin</w:t>
+      </w:r>
+      <w:r>
+        <w:t>ding the right predictive model.  I’ve lowered the threshold to C9 &gt;=7 and still have not yielded good results.  My next step is to add additional features that describe the solar wind such as magnetic field strength and particle velocity.</w:t>
       </w:r>
     </w:p>
     <w:p>
@@ -1003,7 +1508,7 @@
     </w:p>
     <w:p/>
     <w:sectPr>
-      <w:headerReference w:type="default" r:id="rId22"/>
+      <w:headerReference w:type="default" r:id="rId25"/>
       <w:pgSz w:w="12240" w:h="15840"/>
       <w:pgMar w:top="1440" w:right="1440" w:bottom="1440" w:left="1440" w:header="720" w:footer="720" w:gutter="0"/>
       <w:cols w:space="720"/>
@@ -1783,6 +2288,25 @@
       <w:u w:val="single"/>
     </w:rPr>
   </w:style>
+  <w:style w:type="table" w:styleId="TableGrid">
+    <w:name w:val="Table Grid"/>
+    <w:basedOn w:val="TableNormal"/>
+    <w:uiPriority w:val="39"/>
+    <w:rsid w:val="00593DB9"/>
+    <w:pPr>
+      <w:spacing w:after="0" w:line="240" w:lineRule="auto"/>
+    </w:pPr>
+    <w:tblPr>
+      <w:tblBorders>
+        <w:top w:val="single" w:sz="4" w:space="0" w:color="auto"/>
+        <w:left w:val="single" w:sz="4" w:space="0" w:color="auto"/>
+        <w:bottom w:val="single" w:sz="4" w:space="0" w:color="auto"/>
+        <w:right w:val="single" w:sz="4" w:space="0" w:color="auto"/>
+        <w:insideH w:val="single" w:sz="4" w:space="0" w:color="auto"/>
+        <w:insideV w:val="single" w:sz="4" w:space="0" w:color="auto"/>
+      </w:tblBorders>
+    </w:tblPr>
+  </w:style>
 </w:styles>
 </file>
 

</xml_diff>

<commit_message>
Updated draft paper with more explanation of Kmeans analysis
</commit_message>
<xml_diff>
--- a/presentations/Predicting Geomagnetic Activity GA Final Paper Wayne Heller 20160519.docx
+++ b/presentations/Predicting Geomagnetic Activity GA Final Paper Wayne Heller 20160519.docx
@@ -75,43 +75,7 @@
               <w:t>K indices isolate solar particle effects on the earth's magnetic</w:t>
             </w:r>
             <w:r>
-              <w:t xml:space="preserve"> field.  </w:t>
-            </w:r>
-            <w:r>
-              <w:t>Each acti</w:t>
-            </w:r>
-            <w:r>
-              <w:t>vity level relates al</w:t>
-            </w:r>
-            <w:r>
-              <w:t>most logarithmically to its corresponding disturbance amplitude.</w:t>
-            </w:r>
-            <w:r>
-              <w:t xml:space="preserve">  </w:t>
-            </w:r>
-            <w:r>
-              <w:t>K indices range in 28 steps from 0 (quiet) to 9</w:t>
-            </w:r>
-            <w:r>
-              <w:t xml:space="preserve"> (greatly disturbed) with frac</w:t>
-            </w:r>
-            <w:r>
-              <w:t>tional parts expressed in thirds of a unit.  A K-value equal</w:t>
-            </w:r>
-            <w:r>
-              <w:t xml:space="preserve"> to 27, for exam</w:t>
-            </w:r>
-            <w:r>
-              <w:t>ple, means 2 and 2/3 or 3-; a K-value equal to 3</w:t>
-            </w:r>
-            <w:r>
-              <w:t xml:space="preserve">0 means 3 and 0/3 or 3 exactly; </w:t>
-            </w:r>
-            <w:r>
-              <w:t>and a K-value equal to 33 means 3 and 1/3 or 3+.</w:t>
-            </w:r>
-            <w:r>
-              <w:t xml:space="preserve"> </w:t>
+              <w:t xml:space="preserve"> field.  Each activity level relates almost logarithmically to its corresponding disturbance amplitude.  K indices range in 28 steps from 0 (quiet) to 9 (greatly disturbed) with fractional parts expressed in thirds of a unit.  A K-value equal to 27, for example, means 2 and 2/3 or 3-; a K-value equal to 30 means 3 and 0/3 or 3 exactly; and a K-value equal to 33 means 3 and 1/3 or 3+. </w:t>
             </w:r>
             <w:proofErr w:type="spellStart"/>
             <w:r>
@@ -154,35 +118,21 @@
             </w:r>
             <w:proofErr w:type="spellEnd"/>
             <w:r>
-              <w:t xml:space="preserve">-index ranges from 0 to 400 and represents </w:t>
-            </w:r>
-            <w:r>
-              <w:t xml:space="preserve">a K-value converted to a </w:t>
+              <w:t>-index ranges from 0 to 400 and represents a K-value converted to a linear</w:t>
+            </w:r>
+            <w:r>
+              <w:t xml:space="preserve"> </w:t>
+            </w:r>
+            <w:r>
+              <w:t>scale in gammas (</w:t>
             </w:r>
             <w:proofErr w:type="spellStart"/>
             <w:r>
-              <w:t>linear</w:t>
-            </w:r>
-            <w:r>
-              <w:t>scale</w:t>
+              <w:t>nanoTeslas</w:t>
             </w:r>
             <w:proofErr w:type="spellEnd"/>
             <w:r>
-              <w:t xml:space="preserve"> in gammas (</w:t>
-            </w:r>
-            <w:proofErr w:type="spellStart"/>
-            <w:r>
-              <w:t>nanoTeslas</w:t>
-            </w:r>
-            <w:proofErr w:type="spellEnd"/>
-            <w:r>
-              <w:t>)--a scale that meas</w:t>
-            </w:r>
-            <w:r>
-              <w:t>ures equivalent disturbance am</w:t>
-            </w:r>
-            <w:r>
-              <w:t>plitude of a station at which K=9 has a lower limit of 400 gammas.</w:t>
+              <w:t>)--a scale that measures equivalent disturbance amplitude of a station at which K=9 has a lower limit of 400 gammas.</w:t>
             </w:r>
           </w:p>
         </w:tc>
@@ -211,19 +161,7 @@
             </w:r>
             <w:proofErr w:type="spellEnd"/>
             <w:r>
-              <w:t xml:space="preserve"> or PLANETARY DAILY CHARACTER</w:t>
-            </w:r>
-            <w:r>
-              <w:t xml:space="preserve"> FIGURE--a qualitative estimate </w:t>
-            </w:r>
-            <w:r>
-              <w:t xml:space="preserve">of overall level of magnetic </w:t>
-            </w:r>
-            <w:r>
-              <w:t xml:space="preserve">activity for the day determined </w:t>
-            </w:r>
-            <w:r>
-              <w:t xml:space="preserve">from the sum of the eight </w:t>
+              <w:t xml:space="preserve"> or PLANETARY DAILY CHARACTER FIGURE--a qualitative estimate of overall level of magnetic activity for the day determined from the sum of the eight </w:t>
             </w:r>
             <w:proofErr w:type="spellStart"/>
             <w:r>
@@ -231,10 +169,7 @@
             </w:r>
             <w:proofErr w:type="spellEnd"/>
             <w:r>
-              <w:t xml:space="preserve"> a</w:t>
-            </w:r>
-            <w:r>
-              <w:t xml:space="preserve">mplitudes.  </w:t>
+              <w:t xml:space="preserve"> amplitudes.  </w:t>
             </w:r>
             <w:proofErr w:type="spellStart"/>
             <w:r>
@@ -242,10 +177,7 @@
             </w:r>
             <w:proofErr w:type="spellEnd"/>
             <w:r>
-              <w:t xml:space="preserve"> ranges, in steps </w:t>
-            </w:r>
-            <w:r>
-              <w:t>of one-tenth, from 0 (quiet) to 2.5 (highly disturbed).</w:t>
+              <w:t xml:space="preserve"> ranges, in steps of one-tenth, from 0 (quiet) to 2.5 (highly disturbed).</w:t>
             </w:r>
           </w:p>
         </w:tc>
@@ -267,13 +199,7 @@
           </w:tcPr>
           <w:p>
             <w:r>
-              <w:t xml:space="preserve">A </w:t>
-            </w:r>
-            <w:r>
-              <w:t>conversion of the 0-to-2</w:t>
-            </w:r>
-            <w:r>
-              <w:t xml:space="preserve">.5 range of the </w:t>
+              <w:t xml:space="preserve">A conversion of the 0-to-2.5 range of the </w:t>
             </w:r>
             <w:proofErr w:type="spellStart"/>
             <w:r>
@@ -281,10 +207,7 @@
             </w:r>
             <w:proofErr w:type="spellEnd"/>
             <w:r>
-              <w:t xml:space="preserve"> index to one </w:t>
-            </w:r>
-            <w:r>
-              <w:t>digit between 0 and 9.</w:t>
+              <w:t xml:space="preserve"> index to one digit between 0 and 9.</w:t>
             </w:r>
           </w:p>
         </w:tc>
@@ -322,22 +245,13 @@
           <w:p/>
           <w:p>
             <w:r>
-              <w:t>“</w:t>
-            </w:r>
-            <w:r>
-              <w:t>A solar flare is an explosion on the Sun that happens when energy stored in twisted magnetic fields (usually above sunspots) is suddenly released. Flares produce a burst of radiation across the electromagnetic spectrum, from radio waves to x-rays and gamma</w:t>
-            </w:r>
-            <w:r>
-              <w:t>-rays.</w:t>
+              <w:t>“A solar flare is an explosion on the Sun that happens when energy stored in twisted magnetic fields (usually above sunspots) is suddenly released. Flares produce a burst of radiation across the electromagnetic spectrum, from radio waves to x-rays and gamma-rays.</w:t>
             </w:r>
           </w:p>
           <w:p/>
           <w:p>
             <w:r>
-              <w:t>Scientists classify solar flares according to their x-ray brightness in the wavelength range 1 to 8 Angstroms. There are 3 categories: X-class flares are big; they are major events that can trigger planet-wide radio blackouts and long-lasting radiation storms. M-class flares are medium-sized; they can cause brief radio blackouts that affect Earth's polar regions. Minor radiation storms sometimes follow an M-class flare. Compared to X- and M-class events, C-class flares are small with few noticeable consequences here on Earth.</w:t>
-            </w:r>
-            <w:r>
-              <w:t>”</w:t>
+              <w:t>Scientists classify solar flares according to their x-ray brightness in the wavelength range 1 to 8 Angstroms. There are 3 categories: X-class flares are big; they are major events that can trigger planet-wide radio blackouts and long-lasting radiation storms. M-class flares are medium-sized; they can cause brief radio blackouts that affect Earth's polar regions. Minor radiation storms sometimes follow an M-class flare. Compared to X- and M-class events, C-class flares are small with few noticeable consequences here on Earth.”</w:t>
             </w:r>
           </w:p>
           <w:p/>
@@ -416,30 +330,13 @@
           <w:p/>
           <w:p>
             <w:r>
-              <w:t>“</w:t>
-            </w:r>
-            <w:r>
-              <w:t>A coronal mass ejection (CME) is an unusually-large release of plasma from the solar corona. They often follow solar flares and are always present durin</w:t>
-            </w:r>
-            <w:r>
-              <w:t xml:space="preserve">g a solar filament eruption.  </w:t>
-            </w:r>
-            <w:r>
-              <w:t>The plasma is released into the solar wind, and can be observed in coronagraph imagery.</w:t>
+              <w:t>“A coronal mass ejection (CME) is an unusually-large release of plasma from the solar corona. They often follow solar flares and are always present during a solar filament eruption.  The plasma is released into the solar wind, and can be observed in coronagraph imagery.</w:t>
             </w:r>
           </w:p>
           <w:p/>
           <w:p>
             <w:r>
-              <w:t>Coronal mass ejections are often associated with other forms of solar activity, most notably solar flares or filament eruptions, but a broadly accepted theoreti</w:t>
-            </w:r>
-            <w:bookmarkStart w:id="0" w:name="_GoBack"/>
-            <w:bookmarkEnd w:id="0"/>
-            <w:r>
-              <w:t>cal understanding of these relationships has not been established. CMEs most often originate from active regions on the Sun's surface, such as groupings of sunspots associated with frequent flares. Near solar maxima, the Sun produces about three CMEs every day, whereas near solar minima, there is a</w:t>
-            </w:r>
-            <w:r>
-              <w:t>bout one CME every five days.”</w:t>
+              <w:t>Coronal mass ejections are often associated with other forms of solar activity, most notably solar flares or filament eruptions, but a broadly accepted theoretical understanding of these relationships has not been established. CMEs most often originate from active regions on the Sun's surface, such as groupings of sunspots associated with frequent flares. Near solar maxima, the Sun produces about three CMEs every day, whereas near solar minima, there is about one CME every five days.”</w:t>
             </w:r>
           </w:p>
         </w:tc>
@@ -470,6 +367,9 @@
             <w:proofErr w:type="spellEnd"/>
             <w:r>
               <w:t xml:space="preserve"> cm by energy level measured in millions of electron volts MeV</w:t>
+            </w:r>
+            <w:r>
+              <w:t>.</w:t>
             </w:r>
           </w:p>
         </w:tc>
@@ -581,19 +481,7 @@
           <w:rPr>
             <w:rStyle w:val="Hyperlink"/>
           </w:rPr>
-          <w:t>u</w:t>
-        </w:r>
-        <w:r>
-          <w:rPr>
-            <w:rStyle w:val="Hyperlink"/>
-          </w:rPr>
-          <w:t>r</w:t>
-        </w:r>
-        <w:r>
-          <w:rPr>
-            <w:rStyle w:val="Hyperlink"/>
-          </w:rPr>
-          <w:t>l</w:t>
+          <w:t>url</w:t>
         </w:r>
         <w:proofErr w:type="spellEnd"/>
         <w:proofErr w:type="gramEnd"/>
@@ -838,6 +726,17 @@
       </w:r>
     </w:p>
     <w:p>
+      <w:r>
+        <w:t>I decide</w:t>
+      </w:r>
+      <w:r>
+        <w:t>d to limit my analysis from 1997</w:t>
+      </w:r>
+      <w:r>
+        <w:t xml:space="preserve"> to 2014 based on the quality of the data in those years.</w:t>
+      </w:r>
+    </w:p>
+    <w:p>
       <w:pPr>
         <w:pStyle w:val="Heading1"/>
         <w:rPr>
@@ -858,12 +757,32 @@
       </w:r>
     </w:p>
     <w:p>
+      <w:pPr>
+        <w:pStyle w:val="Caption"/>
+        <w:keepNext/>
+      </w:pPr>
+      <w:r>
+        <w:t xml:space="preserve">Figure </w:t>
+      </w:r>
+      <w:fldSimple w:instr=" SEQ Figure \* ARABIC ">
+        <w:r>
+          <w:rPr>
+            <w:noProof/>
+          </w:rPr>
+          <w:t>1</w:t>
+        </w:r>
+      </w:fldSimple>
+    </w:p>
+    <w:p>
+      <w:pPr>
+        <w:keepNext/>
+      </w:pPr>
       <w:r>
         <w:rPr>
           <w:noProof/>
         </w:rPr>
         <w:drawing>
-          <wp:inline distT="0" distB="0" distL="0" distR="0">
+          <wp:inline distT="0" distB="0" distL="0" distR="0" wp14:anchorId="4880BFA8" wp14:editId="0E457616">
             <wp:extent cx="5943600" cy="1479550"/>
             <wp:effectExtent l="0" t="0" r="0" b="6350"/>
             <wp:docPr id="1" name="Picture 1"/>
@@ -911,12 +830,32 @@
       </w:r>
     </w:p>
     <w:p>
+      <w:pPr>
+        <w:pStyle w:val="Caption"/>
+        <w:keepNext/>
+      </w:pPr>
+      <w:r>
+        <w:t xml:space="preserve">Figure </w:t>
+      </w:r>
+      <w:fldSimple w:instr=" SEQ Figure \* ARABIC ">
+        <w:r>
+          <w:rPr>
+            <w:noProof/>
+          </w:rPr>
+          <w:t>2</w:t>
+        </w:r>
+      </w:fldSimple>
+    </w:p>
+    <w:p>
+      <w:pPr>
+        <w:keepNext/>
+      </w:pPr>
       <w:r>
         <w:rPr>
           <w:noProof/>
         </w:rPr>
         <w:drawing>
-          <wp:inline distT="0" distB="0" distL="0" distR="0">
+          <wp:inline distT="0" distB="0" distL="0" distR="0" wp14:anchorId="7083CB24" wp14:editId="0B152149">
             <wp:extent cx="5943600" cy="1477010"/>
             <wp:effectExtent l="0" t="0" r="0" b="8890"/>
             <wp:docPr id="2" name="Picture 2"/>
@@ -961,6 +900,15 @@
     <w:p>
       <w:r>
         <w:t>However, the occurrence of extreme geomagnetic activity on the Earth is a bit less regular</w:t>
+      </w:r>
+    </w:p>
+    <w:p>
+      <w:pPr>
+        <w:pStyle w:val="Caption"/>
+        <w:keepNext/>
+      </w:pPr>
+      <w:r>
+        <w:t>Figure 3</w:t>
       </w:r>
     </w:p>
     <w:p>
@@ -1022,11 +970,20 @@
       </w:r>
     </w:p>
     <w:p>
+      <w:pPr>
+        <w:pStyle w:val="Caption"/>
+        <w:keepNext/>
+      </w:pPr>
+      <w:r>
+        <w:lastRenderedPageBreak/>
+        <w:t>Figure 4</w:t>
+      </w:r>
+    </w:p>
+    <w:p>
       <w:r>
         <w:rPr>
           <w:noProof/>
         </w:rPr>
-        <w:lastRenderedPageBreak/>
         <w:drawing>
           <wp:inline distT="0" distB="0" distL="0" distR="0">
             <wp:extent cx="5943600" cy="1487170"/>
@@ -1177,11 +1134,11 @@
       </w:r>
     </w:p>
     <w:p>
-      <w:r>
-        <w:t>I first chose a logistic regression model with the expectation of finding some predictive relationship between the features and the C9 data.  I quickly realized that the extreme (C9 &gt;= 8) events are rare.  Only 28 over the last 17 years</w:t>
-      </w:r>
-      <w:r>
-        <w:t xml:space="preserve"> and that I probably have not identified all the necessary features to make an accurate prediction.  I was also trying to match a single event on the Sun with an extreme geomagnetic day on the Earth.  Reflecting on the problem, I updated my hypothesis to look at 1 week’s history prior to an extreme event, and to try to build a clustering model to hopefully categorize these events.</w:t>
+      <w:pPr>
+        <w:pStyle w:val="Heading2"/>
+      </w:pPr>
+      <w:r>
+        <w:t>Clustering</w:t>
       </w:r>
     </w:p>
     <w:p>
@@ -1194,7 +1151,62 @@
       </w:r>
       <w:proofErr w:type="spellEnd"/>
       <w:r>
-        <w:t xml:space="preserve"> model to start, given its simplicity to implement and measure accuracy.  I analyzed 16 combinations of features to group these events in 5 clusters using the individual sums of S, C, M, X x-ray flares and Opt3 optical flares with a silhouette coefficient of .513</w:t>
+        <w:t xml:space="preserve"> model to start, given its simplicity to implement and </w:t>
+      </w:r>
+      <w:r>
+        <w:t xml:space="preserve">ability to </w:t>
+      </w:r>
+      <w:r>
+        <w:t>measure accuracy</w:t>
+      </w:r>
+      <w:r>
+        <w:t>.</w:t>
+      </w:r>
+    </w:p>
+    <w:p>
+      <w:r>
+        <w:t xml:space="preserve">My goal was to find a set of features that would cluster the C9=9 events together and then use those features in a predictive model.  In addition to the feature combinations and numbers of clusters, I also varied the rolling sum range from 8 days to 2 days to test the cumulative effect of solar flares, </w:t>
+      </w:r>
+      <w:proofErr w:type="spellStart"/>
+      <w:r>
+        <w:t>cme’s</w:t>
+      </w:r>
+      <w:proofErr w:type="spellEnd"/>
+      <w:r>
+        <w:t xml:space="preserve">, and proton flux.  </w:t>
+      </w:r>
+    </w:p>
+    <w:p>
+      <w:r>
+        <w:t>Through selectively combining features, the most promising results are using the features of the proton flux mea</w:t>
+      </w:r>
+      <w:r>
+        <w:t xml:space="preserve">surements (P1MeV, P10MeV, </w:t>
+      </w:r>
+      <w:proofErr w:type="gramStart"/>
+      <w:r>
+        <w:t>P100MeV</w:t>
+      </w:r>
+      <w:proofErr w:type="gramEnd"/>
+      <w:r>
+        <w:t>).  The graph of the silhouette coefficient is below</w:t>
+      </w:r>
+      <w:r>
+        <w:t xml:space="preserve"> Figure 5</w:t>
+      </w:r>
+      <w:r>
+        <w:t>.</w:t>
+      </w:r>
+    </w:p>
+    <w:p/>
+    <w:p>
+      <w:pPr>
+        <w:pStyle w:val="Caption"/>
+        <w:keepNext/>
+      </w:pPr>
+      <w:r>
+        <w:lastRenderedPageBreak/>
+        <w:t>Figure 5</w:t>
       </w:r>
     </w:p>
     <w:p>
@@ -1202,12 +1214,11 @@
         <w:rPr>
           <w:noProof/>
         </w:rPr>
-        <w:lastRenderedPageBreak/>
         <w:drawing>
           <wp:inline distT="0" distB="0" distL="0" distR="0">
-            <wp:extent cx="5943600" cy="5875655"/>
+            <wp:extent cx="5943600" cy="5800090"/>
             <wp:effectExtent l="0" t="0" r="0" b="0"/>
-            <wp:docPr id="6" name="Picture 6"/>
+            <wp:docPr id="5" name="Picture 5"/>
             <wp:cNvGraphicFramePr>
               <a:graphicFrameLocks xmlns:a="http://schemas.openxmlformats.org/drawingml/2006/main" noChangeAspect="1"/>
             </wp:cNvGraphicFramePr>
@@ -1215,7 +1226,7 @@
               <a:graphicData uri="http://schemas.openxmlformats.org/drawingml/2006/picture">
                 <pic:pic xmlns:pic="http://schemas.openxmlformats.org/drawingml/2006/picture">
                   <pic:nvPicPr>
-                    <pic:cNvPr id="6" name="Kmeans.png"/>
+                    <pic:cNvPr id="5" name="Kmeans.png"/>
                     <pic:cNvPicPr/>
                   </pic:nvPicPr>
                   <pic:blipFill>
@@ -1233,7 +1244,7 @@
                   <pic:spPr>
                     <a:xfrm>
                       <a:off x="0" y="0"/>
-                      <a:ext cx="5943600" cy="5875655"/>
+                      <a:ext cx="5943600" cy="5800090"/>
                     </a:xfrm>
                     <a:prstGeom prst="rect">
                       <a:avLst/>
@@ -1248,7 +1259,7 @@
     </w:p>
     <w:p>
       <w:r>
-        <w:t>Based on this summary of result features it appears that the Proton flux counts would be good predictor of the C9=9 days</w:t>
+        <w:t>Using n=2 did not provide a meaningful clustering in terms of distinguishing the C9=9 events.  Using n=5 yielded more promising results.  One of the clusters was able to isolate these events.</w:t>
       </w:r>
     </w:p>
     <w:p>
@@ -1256,7 +1267,162 @@
         <w:rPr>
           <w:noProof/>
         </w:rPr>
+        <w:drawing>
+          <wp:inline distT="0" distB="0" distL="0" distR="0">
+            <wp:extent cx="5943600" cy="1284605"/>
+            <wp:effectExtent l="0" t="0" r="0" b="0"/>
+            <wp:docPr id="9" name="Picture 9"/>
+            <wp:cNvGraphicFramePr>
+              <a:graphicFrameLocks xmlns:a="http://schemas.openxmlformats.org/drawingml/2006/main" noChangeAspect="1"/>
+            </wp:cNvGraphicFramePr>
+            <a:graphic xmlns:a="http://schemas.openxmlformats.org/drawingml/2006/main">
+              <a:graphicData uri="http://schemas.openxmlformats.org/drawingml/2006/picture">
+                <pic:pic xmlns:pic="http://schemas.openxmlformats.org/drawingml/2006/picture">
+                  <pic:nvPicPr>
+                    <pic:cNvPr id="9" name="cluster_n_5.png"/>
+                    <pic:cNvPicPr/>
+                  </pic:nvPicPr>
+                  <pic:blipFill>
+                    <a:blip r:embed="rId22">
+                      <a:extLst>
+                        <a:ext uri="{28A0092B-C50C-407E-A947-70E740481C1C}">
+                          <a14:useLocalDpi xmlns:a14="http://schemas.microsoft.com/office/drawing/2010/main" val="0"/>
+                        </a:ext>
+                      </a:extLst>
+                    </a:blip>
+                    <a:stretch>
+                      <a:fillRect/>
+                    </a:stretch>
+                  </pic:blipFill>
+                  <pic:spPr>
+                    <a:xfrm>
+                      <a:off x="0" y="0"/>
+                      <a:ext cx="5943600" cy="1284605"/>
+                    </a:xfrm>
+                    <a:prstGeom prst="rect">
+                      <a:avLst/>
+                    </a:prstGeom>
+                  </pic:spPr>
+                </pic:pic>
+              </a:graphicData>
+            </a:graphic>
+          </wp:inline>
+        </w:drawing>
+      </w:r>
+    </w:p>
+    <w:p>
+      <w:r>
         <w:lastRenderedPageBreak/>
+        <w:t xml:space="preserve">However, most of the C9=9 </w:t>
+      </w:r>
+      <w:r>
+        <w:t>days</w:t>
+      </w:r>
+      <w:bookmarkStart w:id="0" w:name="_GoBack"/>
+      <w:bookmarkEnd w:id="0"/>
+      <w:r>
+        <w:t xml:space="preserve"> were clustered </w:t>
+      </w:r>
+      <w:r>
+        <w:t>in with the majority of the low C9 days</w:t>
+      </w:r>
+    </w:p>
+    <w:p>
+      <w:r>
+        <w:rPr>
+          <w:noProof/>
+        </w:rPr>
+        <w:drawing>
+          <wp:inline distT="0" distB="0" distL="0" distR="0">
+            <wp:extent cx="5943600" cy="1061085"/>
+            <wp:effectExtent l="0" t="0" r="0" b="5715"/>
+            <wp:docPr id="11" name="Picture 11"/>
+            <wp:cNvGraphicFramePr>
+              <a:graphicFrameLocks xmlns:a="http://schemas.openxmlformats.org/drawingml/2006/main" noChangeAspect="1"/>
+            </wp:cNvGraphicFramePr>
+            <a:graphic xmlns:a="http://schemas.openxmlformats.org/drawingml/2006/main">
+              <a:graphicData uri="http://schemas.openxmlformats.org/drawingml/2006/picture">
+                <pic:pic xmlns:pic="http://schemas.openxmlformats.org/drawingml/2006/picture">
+                  <pic:nvPicPr>
+                    <pic:cNvPr id="11" name="cluster_n_5_2.png"/>
+                    <pic:cNvPicPr/>
+                  </pic:nvPicPr>
+                  <pic:blipFill>
+                    <a:blip r:embed="rId23">
+                      <a:extLst>
+                        <a:ext uri="{28A0092B-C50C-407E-A947-70E740481C1C}">
+                          <a14:useLocalDpi xmlns:a14="http://schemas.microsoft.com/office/drawing/2010/main" val="0"/>
+                        </a:ext>
+                      </a:extLst>
+                    </a:blip>
+                    <a:stretch>
+                      <a:fillRect/>
+                    </a:stretch>
+                  </pic:blipFill>
+                  <pic:spPr>
+                    <a:xfrm>
+                      <a:off x="0" y="0"/>
+                      <a:ext cx="5943600" cy="1061085"/>
+                    </a:xfrm>
+                    <a:prstGeom prst="rect">
+                      <a:avLst/>
+                    </a:prstGeom>
+                  </pic:spPr>
+                </pic:pic>
+              </a:graphicData>
+            </a:graphic>
+          </wp:inline>
+        </w:drawing>
+      </w:r>
+    </w:p>
+    <w:p>
+      <w:pPr>
+        <w:pStyle w:val="Heading2"/>
+      </w:pPr>
+      <w:r>
+        <w:t>Logistic Regression</w:t>
+      </w:r>
+    </w:p>
+    <w:p>
+      <w:r>
+        <w:t xml:space="preserve">Based on </w:t>
+      </w:r>
+      <w:r>
+        <w:t xml:space="preserve">the </w:t>
+      </w:r>
+      <w:r>
+        <w:t>summary of result</w:t>
+      </w:r>
+      <w:r>
+        <w:t xml:space="preserve"> in Table 1</w:t>
+      </w:r>
+      <w:r>
+        <w:t xml:space="preserve"> features it appears that the Proton flux counts would be good predictor of the C9=9 days</w:t>
+      </w:r>
+    </w:p>
+    <w:p>
+      <w:pPr>
+        <w:pStyle w:val="Caption"/>
+        <w:keepNext/>
+      </w:pPr>
+      <w:r>
+        <w:lastRenderedPageBreak/>
+        <w:t xml:space="preserve">Table </w:t>
+      </w:r>
+      <w:fldSimple w:instr=" SEQ Table \* ARABIC ">
+        <w:r>
+          <w:rPr>
+            <w:noProof/>
+          </w:rPr>
+          <w:t>1</w:t>
+        </w:r>
+      </w:fldSimple>
+    </w:p>
+    <w:p>
+      <w:r>
+        <w:rPr>
+          <w:noProof/>
+        </w:rPr>
         <w:drawing>
           <wp:inline distT="0" distB="0" distL="0" distR="0">
             <wp:extent cx="5372850" cy="6182588"/>
@@ -1273,7 +1439,7 @@
                     <pic:cNvPicPr/>
                   </pic:nvPicPr>
                   <pic:blipFill>
-                    <a:blip r:embed="rId22">
+                    <a:blip r:embed="rId24">
                       <a:extLst>
                         <a:ext uri="{28A0092B-C50C-407E-A947-70E740481C1C}">
                           <a14:useLocalDpi xmlns:a14="http://schemas.microsoft.com/office/drawing/2010/main" val="0"/>
@@ -1330,11 +1496,20 @@
       </w:r>
     </w:p>
     <w:p>
+      <w:pPr>
+        <w:pStyle w:val="Caption"/>
+        <w:keepNext/>
+      </w:pPr>
+      <w:r>
+        <w:lastRenderedPageBreak/>
+        <w:t>Figure 6</w:t>
+      </w:r>
+    </w:p>
+    <w:p>
       <w:r>
         <w:rPr>
           <w:noProof/>
         </w:rPr>
-        <w:lastRenderedPageBreak/>
         <w:drawing>
           <wp:inline distT="0" distB="0" distL="0" distR="0">
             <wp:extent cx="5943600" cy="2386965"/>
@@ -1351,7 +1526,7 @@
                     <pic:cNvPicPr/>
                   </pic:nvPicPr>
                   <pic:blipFill>
-                    <a:blip r:embed="rId23">
+                    <a:blip r:embed="rId25">
                       <a:extLst>
                         <a:ext uri="{28A0092B-C50C-407E-A947-70E740481C1C}">
                           <a14:useLocalDpi xmlns:a14="http://schemas.microsoft.com/office/drawing/2010/main" val="0"/>
@@ -1390,6 +1565,15 @@
       </w:r>
     </w:p>
     <w:p>
+      <w:pPr>
+        <w:pStyle w:val="Caption"/>
+        <w:keepNext/>
+      </w:pPr>
+      <w:r>
+        <w:t>Figure 7</w:t>
+      </w:r>
+    </w:p>
+    <w:p>
       <w:r>
         <w:rPr>
           <w:noProof/>
@@ -1410,7 +1594,7 @@
                     <pic:cNvPicPr/>
                   </pic:nvPicPr>
                   <pic:blipFill>
-                    <a:blip r:embed="rId24">
+                    <a:blip r:embed="rId26">
                       <a:extLst>
                         <a:ext uri="{28A0092B-C50C-407E-A947-70E740481C1C}">
                           <a14:useLocalDpi xmlns:a14="http://schemas.microsoft.com/office/drawing/2010/main" val="0"/>
@@ -1469,7 +1653,11 @@
         <w:t>Because the response vector for the C9=9 events is so small compared to the overall dataset, I’m having a challenging time fin</w:t>
       </w:r>
       <w:r>
-        <w:t>ding the right predictive model.  I’ve lowered the threshold to C9 &gt;=7 and still have not yielded good results.  My next step is to add additional features that describe the solar wind such as magnetic field strength and particle velocity.</w:t>
+        <w:t xml:space="preserve">ding the right predictive model.  I’ve lowered the threshold to C9 &gt;=7 and still have </w:t>
+      </w:r>
+      <w:r>
+        <w:lastRenderedPageBreak/>
+        <w:t>not yielded good results.  My next step is to add additional features that describe the solar wind such as magnetic field strength and particle velocity.</w:t>
       </w:r>
     </w:p>
     <w:p>
@@ -1483,7 +1671,6 @@
         <w:rPr>
           <w:rFonts w:eastAsia="Times New Roman"/>
         </w:rPr>
-        <w:lastRenderedPageBreak/>
         <w:t>Possible extensions or business applications of your project</w:t>
       </w:r>
     </w:p>
@@ -1508,7 +1695,7 @@
     </w:p>
     <w:p/>
     <w:sectPr>
-      <w:headerReference w:type="default" r:id="rId25"/>
+      <w:headerReference w:type="default" r:id="rId27"/>
       <w:pgSz w:w="12240" w:h="15840"/>
       <w:pgMar w:top="1440" w:right="1440" w:bottom="1440" w:left="1440" w:header="720" w:footer="720" w:gutter="0"/>
       <w:cols w:space="720"/>
@@ -2181,6 +2368,28 @@
       <w:szCs w:val="32"/>
     </w:rPr>
   </w:style>
+  <w:style w:type="paragraph" w:styleId="Heading2">
+    <w:name w:val="heading 2"/>
+    <w:basedOn w:val="Normal"/>
+    <w:next w:val="Normal"/>
+    <w:link w:val="Heading2Char"/>
+    <w:uiPriority w:val="9"/>
+    <w:unhideWhenUsed/>
+    <w:qFormat/>
+    <w:rsid w:val="00C411E9"/>
+    <w:pPr>
+      <w:keepNext/>
+      <w:keepLines/>
+      <w:spacing w:before="40" w:after="0"/>
+      <w:outlineLvl w:val="1"/>
+    </w:pPr>
+    <w:rPr>
+      <w:rFonts w:asciiTheme="majorHAnsi" w:eastAsiaTheme="majorEastAsia" w:hAnsiTheme="majorHAnsi" w:cstheme="majorBidi"/>
+      <w:color w:val="2E74B5" w:themeColor="accent1" w:themeShade="BF"/>
+      <w:sz w:val="26"/>
+      <w:szCs w:val="26"/>
+    </w:rPr>
+  </w:style>
   <w:style w:type="character" w:default="1" w:styleId="DefaultParagraphFont">
     <w:name w:val="Default Paragraph Font"/>
     <w:uiPriority w:val="1"/>
@@ -2306,6 +2515,38 @@
         <w:insideV w:val="single" w:sz="4" w:space="0" w:color="auto"/>
       </w:tblBorders>
     </w:tblPr>
+  </w:style>
+  <w:style w:type="paragraph" w:styleId="Caption">
+    <w:name w:val="caption"/>
+    <w:basedOn w:val="Normal"/>
+    <w:next w:val="Normal"/>
+    <w:uiPriority w:val="35"/>
+    <w:unhideWhenUsed/>
+    <w:qFormat/>
+    <w:rsid w:val="00CA6029"/>
+    <w:pPr>
+      <w:spacing w:after="200" w:line="240" w:lineRule="auto"/>
+    </w:pPr>
+    <w:rPr>
+      <w:i/>
+      <w:iCs/>
+      <w:color w:val="44546A" w:themeColor="text2"/>
+      <w:sz w:val="18"/>
+      <w:szCs w:val="18"/>
+    </w:rPr>
+  </w:style>
+  <w:style w:type="character" w:customStyle="1" w:styleId="Heading2Char">
+    <w:name w:val="Heading 2 Char"/>
+    <w:basedOn w:val="DefaultParagraphFont"/>
+    <w:link w:val="Heading2"/>
+    <w:uiPriority w:val="9"/>
+    <w:rsid w:val="00C411E9"/>
+    <w:rPr>
+      <w:rFonts w:asciiTheme="majorHAnsi" w:eastAsiaTheme="majorEastAsia" w:hAnsiTheme="majorHAnsi" w:cstheme="majorBidi"/>
+      <w:color w:val="2E74B5" w:themeColor="accent1" w:themeShade="BF"/>
+      <w:sz w:val="26"/>
+      <w:szCs w:val="26"/>
+    </w:rPr>
   </w:style>
 </w:styles>
 </file>

</xml_diff>

<commit_message>
final paper and presentation v2
</commit_message>
<xml_diff>
--- a/presentations/Predicting Geomagnetic Activity GA Final Paper Wayne Heller 20160519.docx
+++ b/presentations/Predicting Geomagnetic Activity GA Final Paper Wayne Heller 20160519.docx
@@ -489,16 +489,7 @@
           </w:tcPr>
           <w:p>
             <w:r>
-              <w:t>Electron</w:t>
-            </w:r>
-            <w:r>
-              <w:t xml:space="preserve"> flux counts at 3 different energy levels.  </w:t>
-            </w:r>
-            <w:r>
-              <w:t>Electrons</w:t>
-            </w:r>
-            <w:r>
-              <w:t>/cm</w:t>
+              <w:t>Electron flux counts at 3 different energy levels.  Electrons/cm</w:t>
             </w:r>
             <w:r>
               <w:rPr>
@@ -528,10 +519,7 @@
           </w:tcPr>
           <w:p>
             <w:r>
-              <w:t xml:space="preserve">Protons / </w:t>
-            </w:r>
-            <w:r>
-              <w:t>cm</w:t>
+              <w:t>Protons / cm</w:t>
             </w:r>
             <w:r>
               <w:rPr>
@@ -652,14 +640,111 @@
     <w:p>
       <w:pPr>
         <w:pStyle w:val="Heading1"/>
+      </w:pPr>
+      <w:r>
         <w:rPr>
           <w:rFonts w:eastAsia="Times New Roman"/>
         </w:rPr>
-      </w:pPr>
-      <w:r>
+        <w:lastRenderedPageBreak/>
+        <w:t>Summary of Approach</w:t>
+      </w:r>
+    </w:p>
+    <w:p>
+      <w:pPr>
+        <w:pStyle w:val="Caption"/>
+        <w:keepNext/>
+      </w:pPr>
+      <w:r>
+        <w:t xml:space="preserve">Figure </w:t>
+      </w:r>
+      <w:fldSimple w:instr=" SEQ Figure \* ARABIC ">
+        <w:r>
+          <w:rPr>
+            <w:noProof/>
+          </w:rPr>
+          <w:t>1</w:t>
+        </w:r>
+      </w:fldSimple>
+    </w:p>
+    <w:p>
+      <w:pPr>
+        <w:keepNext/>
+      </w:pPr>
+      <w:r>
+        <w:rPr>
+          <w:noProof/>
+        </w:rPr>
+        <w:drawing>
+          <wp:inline distT="0" distB="0" distL="0" distR="0" wp14:anchorId="520CF1FC" wp14:editId="55AC4283">
+            <wp:extent cx="5943600" cy="3343274"/>
+            <wp:effectExtent l="0" t="0" r="0" b="0"/>
+            <wp:docPr id="16" name="Picture 16"/>
+            <wp:cNvGraphicFramePr>
+              <a:graphicFrameLocks xmlns:a="http://schemas.openxmlformats.org/drawingml/2006/main" noChangeAspect="1"/>
+            </wp:cNvGraphicFramePr>
+            <a:graphic xmlns:a="http://schemas.openxmlformats.org/drawingml/2006/main">
+              <a:graphicData uri="http://schemas.openxmlformats.org/drawingml/2006/picture">
+                <pic:pic xmlns:pic="http://schemas.openxmlformats.org/drawingml/2006/picture">
+                  <pic:nvPicPr>
+                    <pic:cNvPr id="16" name="Modeling Approach.png"/>
+                    <pic:cNvPicPr/>
+                  </pic:nvPicPr>
+                  <pic:blipFill>
+                    <a:blip r:embed="rId10">
+                      <a:extLst>
+                        <a:ext uri="{28A0092B-C50C-407E-A947-70E740481C1C}">
+                          <a14:useLocalDpi xmlns:a14="http://schemas.microsoft.com/office/drawing/2010/main" val="0"/>
+                        </a:ext>
+                      </a:extLst>
+                    </a:blip>
+                    <a:stretch>
+                      <a:fillRect/>
+                    </a:stretch>
+                  </pic:blipFill>
+                  <pic:spPr>
+                    <a:xfrm>
+                      <a:off x="0" y="0"/>
+                      <a:ext cx="5943600" cy="3343274"/>
+                    </a:xfrm>
+                    <a:prstGeom prst="rect">
+                      <a:avLst/>
+                    </a:prstGeom>
+                  </pic:spPr>
+                </pic:pic>
+              </a:graphicData>
+            </a:graphic>
+          </wp:inline>
+        </w:drawing>
+      </w:r>
+    </w:p>
+    <w:p>
+      <w:r>
+        <w:t>Figure 1 is an overview of the data gathering, summarization and modeling approaches employed.  Satellite data from several sources was combined along with terrestrial geomagnetic data from earth based observations.</w:t>
+      </w:r>
+      <w:r>
+        <w:t xml:space="preserve">  The resulting dataset is about 6,000 rows.  I worked with two variations on the response variable.  The maximum value of the K index for the day as well as the average (C9).  I initially started with the second tier evaluation on the rolling sum data and later backed into the </w:t>
+      </w:r>
+      <w:proofErr w:type="spellStart"/>
+      <w:r>
+        <w:t>Kp_max</w:t>
+      </w:r>
+      <w:proofErr w:type="spellEnd"/>
+      <w:r>
+        <w:t xml:space="preserve"> analysis on the simpler dataset.</w:t>
+      </w:r>
+    </w:p>
+    <w:p/>
+    <w:p>
+      <w:pPr>
+        <w:pStyle w:val="Heading1"/>
         <w:rPr>
           <w:rFonts w:eastAsia="Times New Roman"/>
         </w:rPr>
+      </w:pPr>
+      <w:r>
+        <w:rPr>
+          <w:rFonts w:eastAsia="Times New Roman"/>
+        </w:rPr>
         <w:t>Description of your data set and how it was obtained</w:t>
       </w:r>
     </w:p>
@@ -705,7 +790,7 @@
       <w:r>
         <w:t xml:space="preserve">is located at this </w:t>
       </w:r>
-      <w:hyperlink r:id="rId10" w:history="1">
+      <w:hyperlink r:id="rId11" w:history="1">
         <w:proofErr w:type="spellStart"/>
         <w:proofErr w:type="gramStart"/>
         <w:r>
@@ -720,47 +805,6 @@
       <w:r>
         <w:t xml:space="preserve"> and the data dictionary is located </w:t>
       </w:r>
-      <w:hyperlink r:id="rId11" w:history="1">
-        <w:r>
-          <w:rPr>
-            <w:rStyle w:val="Hyperlink"/>
-          </w:rPr>
-          <w:t>here</w:t>
-        </w:r>
-      </w:hyperlink>
-      <w:r>
-        <w:t xml:space="preserve">  There is one fixed width text file per year.  The </w:t>
-      </w:r>
-      <w:r>
-        <w:lastRenderedPageBreak/>
-        <w:t xml:space="preserve">relevant data in the file is the </w:t>
-      </w:r>
-      <w:r>
-        <w:rPr>
-          <w:b/>
-        </w:rPr>
-        <w:t xml:space="preserve">C9 field </w:t>
-      </w:r>
-      <w:r>
-        <w:t xml:space="preserve">which as cumulative measure of geomagnetic disturbance for the day.  C9 = 0 is a very quiet day on Earth, C9 = 9 is an extremely active day.  The </w:t>
-      </w:r>
-      <w:r>
-        <w:rPr>
-          <w:b/>
-        </w:rPr>
-        <w:t>ISN field</w:t>
-      </w:r>
-      <w:r>
-        <w:t xml:space="preserve"> is the International Sunspot Number and is a relative measure of the number of sunspots identified on the surface of the Sun on that day.</w:t>
-      </w:r>
-      <w:r>
-        <w:t xml:space="preserve"> </w:t>
-      </w:r>
-    </w:p>
-    <w:p>
-      <w:r>
-        <w:t xml:space="preserve">I later added another NGDC data set for daily solar activity located </w:t>
-      </w:r>
       <w:hyperlink r:id="rId12" w:history="1">
         <w:r>
           <w:rPr>
@@ -770,6 +814,44 @@
         </w:r>
       </w:hyperlink>
       <w:r>
+        <w:t xml:space="preserve">  There is one fixed width text file per year.  The relevant data in the file is the </w:t>
+      </w:r>
+      <w:r>
+        <w:rPr>
+          <w:b/>
+        </w:rPr>
+        <w:t xml:space="preserve">C9 field </w:t>
+      </w:r>
+      <w:r>
+        <w:t xml:space="preserve">which as cumulative measure of geomagnetic disturbance for the day.  C9 = 0 is a very quiet day on Earth, C9 = 9 is an extremely active day.  The </w:t>
+      </w:r>
+      <w:r>
+        <w:rPr>
+          <w:b/>
+        </w:rPr>
+        <w:t>ISN field</w:t>
+      </w:r>
+      <w:r>
+        <w:t xml:space="preserve"> is the International Sunspot Number and is a relative measure of the number of sunspots identified on the surface of the Sun on that day.</w:t>
+      </w:r>
+      <w:r>
+        <w:t xml:space="preserve"> </w:t>
+      </w:r>
+    </w:p>
+    <w:p>
+      <w:r>
+        <w:lastRenderedPageBreak/>
+        <w:t xml:space="preserve">I later added another NGDC data set for daily solar activity located </w:t>
+      </w:r>
+      <w:hyperlink r:id="rId13" w:history="1">
+        <w:r>
+          <w:rPr>
+            <w:rStyle w:val="Hyperlink"/>
+          </w:rPr>
+          <w:t>here</w:t>
+        </w:r>
+      </w:hyperlink>
+      <w:r>
         <w:t xml:space="preserve">.  There is an ftp folder for each year and a file called </w:t>
       </w:r>
       <w:proofErr w:type="spellStart"/>
@@ -813,7 +895,7 @@
       <w:r>
         <w:t xml:space="preserve">In addition, I added solar wind data from the </w:t>
       </w:r>
-      <w:hyperlink r:id="rId13" w:history="1">
+      <w:hyperlink r:id="rId14" w:history="1">
         <w:r>
           <w:rPr>
             <w:rStyle w:val="Hyperlink"/>
@@ -839,7 +921,7 @@
       <w:r>
         <w:t xml:space="preserve">NASA’s SOHO LASCO CME catalog is located at this </w:t>
       </w:r>
-      <w:hyperlink r:id="rId14" w:history="1">
+      <w:hyperlink r:id="rId15" w:history="1">
         <w:proofErr w:type="spellStart"/>
         <w:proofErr w:type="gramStart"/>
         <w:r>
@@ -863,7 +945,7 @@
       <w:r>
         <w:t xml:space="preserve"> contains the entire catalog and the data dictionary is located </w:t>
       </w:r>
-      <w:hyperlink r:id="rId15" w:history="1">
+      <w:hyperlink r:id="rId16" w:history="1">
         <w:r>
           <w:rPr>
             <w:rStyle w:val="Hyperlink"/>
@@ -953,16 +1035,16 @@
         <w:t xml:space="preserve">The NASA’s SOHO LASCO CME catalog has a number of data issues in terms of missing data and data flagged as unreliable.  I focused my attention on the fields where the quality was not in question.  </w:t>
       </w:r>
       <w:r>
-        <w:t xml:space="preserve">One adjustment I needed to make to this data was to aggregate multiple measurements for a single day.  So that it can be matched to the daily geomagnetic and solar indices from the other data sets.  I used the maximum value of Linear Speed and Speed at 20 solar radii as the aggregation value.  My thinking here </w:t>
+        <w:t>One adjustment I needed to make to this data was to aggregate multiple measurements for a single day.  So that it can be matched to the daily geomagnetic and solar indices from the other data sets.  I used the maximum value of Linear Speed and Speed at 20 solar radii as the aggregation value.  My thinking here is that the dominant effect would be by the largest CME for that day.  In the cases where there were no CME’s on that day, I set the speeds to 0.</w:t>
+      </w:r>
+    </w:p>
+    <w:p>
+      <w:r>
+        <w:t xml:space="preserve">The most complex part of the pre-processing involves summarizing prior history and adding it as features to each row.  For example, I wanted to get a count of solar flares of a certain type over the past </w:t>
       </w:r>
       <w:r>
         <w:lastRenderedPageBreak/>
-        <w:t>is that the dominant effect would be by the largest CME for that day.  In the cases where there were no CME’s on that day, I set the speeds to 0.</w:t>
-      </w:r>
-    </w:p>
-    <w:p>
-      <w:r>
-        <w:t xml:space="preserve">The most complex part of the pre-processing involves summarizing prior history and adding it as features to each row.  For example, I wanted to get a count of solar flares of a certain type over the past week and add it as feature for that day.  In addition, I wanted to know if prior C9 values was a good predictor of the current value.  I used the .shift method on the </w:t>
+        <w:t xml:space="preserve">week and add it as feature for that day.  In addition, I wanted to know if prior C9 values was a good predictor of the current value.  I used the .shift method on the </w:t>
       </w:r>
       <w:proofErr w:type="spellStart"/>
       <w:r>
@@ -1038,7 +1120,7 @@
           <w:rPr>
             <w:noProof/>
           </w:rPr>
-          <w:t>1</w:t>
+          <w:t>3</w:t>
         </w:r>
       </w:fldSimple>
     </w:p>
@@ -1066,7 +1148,7 @@
                     <pic:cNvPicPr/>
                   </pic:nvPicPr>
                   <pic:blipFill>
-                    <a:blip r:embed="rId16">
+                    <a:blip r:embed="rId17">
                       <a:extLst>
                         <a:ext uri="{28A0092B-C50C-407E-A947-70E740481C1C}">
                           <a14:useLocalDpi xmlns:a14="http://schemas.microsoft.com/office/drawing/2010/main" val="0"/>
@@ -1104,7 +1186,6 @@
         <w:keepNext/>
       </w:pPr>
       <w:r>
-        <w:lastRenderedPageBreak/>
         <w:t xml:space="preserve">Figure </w:t>
       </w:r>
       <w:fldSimple w:instr=" SEQ Figure \* ARABIC ">
@@ -1112,7 +1193,7 @@
           <w:rPr>
             <w:noProof/>
           </w:rPr>
-          <w:t>2</w:t>
+          <w:t>4</w:t>
         </w:r>
       </w:fldSimple>
     </w:p>
@@ -1140,7 +1221,7 @@
                     <pic:cNvPicPr/>
                   </pic:nvPicPr>
                   <pic:blipFill>
-                    <a:blip r:embed="rId17">
+                    <a:blip r:embed="rId18">
                       <a:extLst>
                         <a:ext uri="{28A0092B-C50C-407E-A947-70E740481C1C}">
                           <a14:useLocalDpi xmlns:a14="http://schemas.microsoft.com/office/drawing/2010/main" val="0"/>
@@ -1178,6 +1259,7 @@
         <w:keepNext/>
       </w:pPr>
       <w:r>
+        <w:lastRenderedPageBreak/>
         <w:t>Figure 3</w:t>
       </w:r>
     </w:p>
@@ -1202,7 +1284,7 @@
                     <pic:cNvPicPr/>
                   </pic:nvPicPr>
                   <pic:blipFill>
-                    <a:blip r:embed="rId18">
+                    <a:blip r:embed="rId19">
                       <a:extLst>
                         <a:ext uri="{28A0092B-C50C-407E-A947-70E740481C1C}">
                           <a14:useLocalDpi xmlns:a14="http://schemas.microsoft.com/office/drawing/2010/main" val="0"/>
@@ -1269,7 +1351,7 @@
                     <pic:cNvPicPr/>
                   </pic:nvPicPr>
                   <pic:blipFill>
-                    <a:blip r:embed="rId19">
+                    <a:blip r:embed="rId20">
                       <a:extLst>
                         <a:ext uri="{28A0092B-C50C-407E-A947-70E740481C1C}">
                           <a14:useLocalDpi xmlns:a14="http://schemas.microsoft.com/office/drawing/2010/main" val="0"/>
@@ -1329,11 +1411,7 @@
     </w:p>
     <w:p>
       <w:r>
-        <w:t xml:space="preserve">Initially, I chose features that show some initial correlation to the C9 (geomagnetic activity) data: International Sunspot Number and Solar Flare Counts.  I also used the CME data thinking that it must </w:t>
-      </w:r>
-      <w:r>
-        <w:lastRenderedPageBreak/>
-        <w:t>have some correlation to since some solar flares are also accompanied by a CME.</w:t>
+        <w:t>Initially, I chose features that show some initial correlation to the C9 (geomagnetic activity) data: International Sunspot Number and Solar Flare Counts.  I also used the CME data thinking that it must have some correlation to since some solar flares are also accompanied by a CME.</w:t>
       </w:r>
       <w:r>
         <w:t xml:space="preserve">  I later expanded the number of features to include aspects of the solar wind.</w:t>
@@ -1372,7 +1450,7 @@
       <w:r>
         <w:t xml:space="preserve"> </w:t>
       </w:r>
-      <w:hyperlink r:id="rId20" w:history="1">
+      <w:hyperlink r:id="rId21" w:history="1">
         <w:r>
           <w:rPr>
             <w:rStyle w:val="Hyperlink"/>
@@ -1406,7 +1484,7 @@
       <w:r>
         <w:t xml:space="preserve"> </w:t>
       </w:r>
-      <w:hyperlink r:id="rId21" w:history="1">
+      <w:hyperlink r:id="rId22" w:history="1">
         <w:r>
           <w:rPr>
             <w:rStyle w:val="Hyperlink"/>
@@ -1423,8 +1501,6 @@
       <w:r>
         <w:t>should</w:t>
       </w:r>
-      <w:bookmarkStart w:id="0" w:name="_GoBack"/>
-      <w:bookmarkEnd w:id="0"/>
       <w:r>
         <w:t xml:space="preserve"> probably combine these two at some point.</w:t>
       </w:r>
@@ -1434,6 +1510,7 @@
         <w:pStyle w:val="Heading2"/>
       </w:pPr>
       <w:r>
+        <w:lastRenderedPageBreak/>
         <w:t>Linear Regression</w:t>
       </w:r>
     </w:p>
@@ -1541,7 +1618,7 @@
                     <pic:cNvPicPr/>
                   </pic:nvPicPr>
                   <pic:blipFill>
-                    <a:blip r:embed="rId22">
+                    <a:blip r:embed="rId23">
                       <a:extLst>
                         <a:ext uri="{28A0092B-C50C-407E-A947-70E740481C1C}">
                           <a14:useLocalDpi xmlns:a14="http://schemas.microsoft.com/office/drawing/2010/main" val="0"/>
@@ -1599,7 +1676,6 @@
         <w:keepNext/>
       </w:pPr>
       <w:r>
-        <w:lastRenderedPageBreak/>
         <w:t>Figure 6</w:t>
       </w:r>
     </w:p>
@@ -1624,7 +1700,7 @@
                     <pic:cNvPicPr/>
                   </pic:nvPicPr>
                   <pic:blipFill>
-                    <a:blip r:embed="rId23">
+                    <a:blip r:embed="rId24">
                       <a:extLst>
                         <a:ext uri="{28A0092B-C50C-407E-A947-70E740481C1C}">
                           <a14:useLocalDpi xmlns:a14="http://schemas.microsoft.com/office/drawing/2010/main" val="0"/>
@@ -1656,6 +1732,7 @@
         <w:pStyle w:val="Heading2"/>
       </w:pPr>
       <w:r>
+        <w:lastRenderedPageBreak/>
         <w:t>Logistical Regression</w:t>
       </w:r>
     </w:p>
@@ -1707,7 +1784,7 @@
                     <pic:cNvPicPr/>
                   </pic:nvPicPr>
                   <pic:blipFill>
-                    <a:blip r:embed="rId24">
+                    <a:blip r:embed="rId25">
                       <a:extLst>
                         <a:ext uri="{28A0092B-C50C-407E-A947-70E740481C1C}">
                           <a14:useLocalDpi xmlns:a14="http://schemas.microsoft.com/office/drawing/2010/main" val="0"/>
@@ -1736,10 +1813,7 @@
     </w:p>
     <w:p>
       <w:r>
-        <w:t xml:space="preserve">The original goal of this analysis is to predict C9=9.  </w:t>
-      </w:r>
-      <w:r>
-        <w:t>Based on the summary of result in Table 1 features it appears that the Proton flux counts would be good predictor of the C9=9 days</w:t>
+        <w:t>The original goal of this analysis is to predict C9=9.  Based on the summary of result in Table 1 features it appears that the Proton flux counts would be good predictor of the C9=9 days</w:t>
       </w:r>
     </w:p>
     <w:p>
@@ -1751,27 +1825,14 @@
         <w:lastRenderedPageBreak/>
         <w:t xml:space="preserve">Table </w:t>
       </w:r>
-      <w:r>
-        <w:fldChar w:fldCharType="begin"/>
-      </w:r>
-      <w:r>
-        <w:instrText xml:space="preserve"> SEQ Table \* ARABIC </w:instrText>
-      </w:r>
-      <w:r>
-        <w:fldChar w:fldCharType="separate"/>
-      </w:r>
-      <w:r>
-        <w:rPr>
-          <w:noProof/>
-        </w:rPr>
-        <w:t>1</w:t>
-      </w:r>
-      <w:r>
-        <w:rPr>
-          <w:noProof/>
-        </w:rPr>
-        <w:fldChar w:fldCharType="end"/>
-      </w:r>
+      <w:fldSimple w:instr=" SEQ Table \* ARABIC ">
+        <w:r>
+          <w:rPr>
+            <w:noProof/>
+          </w:rPr>
+          <w:t>1</w:t>
+        </w:r>
+      </w:fldSimple>
     </w:p>
     <w:p>
       <w:r>
@@ -1794,7 +1855,7 @@
                     <pic:cNvPicPr/>
                   </pic:nvPicPr>
                   <pic:blipFill>
-                    <a:blip r:embed="rId25">
+                    <a:blip r:embed="rId26">
                       <a:extLst>
                         <a:ext uri="{28A0092B-C50C-407E-A947-70E740481C1C}">
                           <a14:useLocalDpi xmlns:a14="http://schemas.microsoft.com/office/drawing/2010/main" val="0"/>
@@ -1857,7 +1918,7 @@
                     <pic:cNvPicPr/>
                   </pic:nvPicPr>
                   <pic:blipFill>
-                    <a:blip r:embed="rId26">
+                    <a:blip r:embed="rId27">
                       <a:extLst>
                         <a:ext uri="{28A0092B-C50C-407E-A947-70E740481C1C}">
                           <a14:useLocalDpi xmlns:a14="http://schemas.microsoft.com/office/drawing/2010/main" val="0"/>
@@ -1919,7 +1980,7 @@
                     <pic:cNvPicPr/>
                   </pic:nvPicPr>
                   <pic:blipFill>
-                    <a:blip r:embed="rId27">
+                    <a:blip r:embed="rId28">
                       <a:extLst>
                         <a:ext uri="{28A0092B-C50C-407E-A947-70E740481C1C}">
                           <a14:useLocalDpi xmlns:a14="http://schemas.microsoft.com/office/drawing/2010/main" val="0"/>
@@ -2091,7 +2152,7 @@
                     <pic:cNvPicPr/>
                   </pic:nvPicPr>
                   <pic:blipFill>
-                    <a:blip r:embed="rId28">
+                    <a:blip r:embed="rId29">
                       <a:extLst>
                         <a:ext uri="{28A0092B-C50C-407E-A947-70E740481C1C}">
                           <a14:useLocalDpi xmlns:a14="http://schemas.microsoft.com/office/drawing/2010/main" val="0"/>
@@ -2175,7 +2236,7 @@
                     <pic:cNvPicPr/>
                   </pic:nvPicPr>
                   <pic:blipFill>
-                    <a:blip r:embed="rId29">
+                    <a:blip r:embed="rId30">
                       <a:extLst>
                         <a:ext uri="{28A0092B-C50C-407E-A947-70E740481C1C}">
                           <a14:useLocalDpi xmlns:a14="http://schemas.microsoft.com/office/drawing/2010/main" val="0"/>
@@ -2203,54 +2264,7 @@
       </w:r>
     </w:p>
     <w:p>
-      <w:pPr>
-        <w:pStyle w:val="Heading2"/>
-      </w:pPr>
-      <w:r>
-        <w:t>Clustering</w:t>
-      </w:r>
-      <w:r>
-        <w:t xml:space="preserve"> Features with Rolling Sums</w:t>
-      </w:r>
-    </w:p>
-    <w:p>
-      <w:r>
-        <w:t xml:space="preserve">I chose a </w:t>
-      </w:r>
-      <w:proofErr w:type="spellStart"/>
-      <w:r>
-        <w:t>Kmeans</w:t>
-      </w:r>
-      <w:proofErr w:type="spellEnd"/>
-      <w:r>
-        <w:t xml:space="preserve"> model to start, given its simplicity to implement and </w:t>
-      </w:r>
-      <w:r>
-        <w:t xml:space="preserve">ability to </w:t>
-      </w:r>
-      <w:r>
-        <w:t>measure accuracy</w:t>
-      </w:r>
-      <w:r>
-        <w:t>.</w:t>
-      </w:r>
-    </w:p>
-    <w:p>
-      <w:r>
-        <w:t xml:space="preserve">My goal was to find a set of features that would cluster the C9=9 events together and then use those features in a predictive model.  In addition to the feature combinations and numbers of clusters, I also varied the rolling sum range from 8 days to 2 days to test the cumulative effect of solar flares, </w:t>
-      </w:r>
-      <w:proofErr w:type="spellStart"/>
-      <w:r>
-        <w:t>cme’s</w:t>
-      </w:r>
-      <w:proofErr w:type="spellEnd"/>
-      <w:r>
-        <w:t xml:space="preserve">, and proton flux.  </w:t>
-      </w:r>
-    </w:p>
-    <w:p>
-      <w:r>
-        <w:lastRenderedPageBreak/>
+      <w:r>
         <w:t>Through selectively combining features, the most promising results are using the features of the proton flux mea</w:t>
       </w:r>
       <w:r>
@@ -2278,6 +2292,7 @@
         <w:keepNext/>
       </w:pPr>
       <w:r>
+        <w:lastRenderedPageBreak/>
         <w:t>Figure 10</w:t>
       </w:r>
     </w:p>
@@ -2302,7 +2317,7 @@
                     <pic:cNvPicPr/>
                   </pic:nvPicPr>
                   <pic:blipFill>
-                    <a:blip r:embed="rId30">
+                    <a:blip r:embed="rId31">
                       <a:extLst>
                         <a:ext uri="{28A0092B-C50C-407E-A947-70E740481C1C}">
                           <a14:useLocalDpi xmlns:a14="http://schemas.microsoft.com/office/drawing/2010/main" val="0"/>
@@ -2339,7 +2354,6 @@
         <w:rPr>
           <w:noProof/>
         </w:rPr>
-        <w:lastRenderedPageBreak/>
         <w:drawing>
           <wp:inline distT="0" distB="0" distL="0" distR="0">
             <wp:extent cx="5943600" cy="1284605"/>
@@ -2356,7 +2370,7 @@
                     <pic:cNvPicPr/>
                   </pic:nvPicPr>
                   <pic:blipFill>
-                    <a:blip r:embed="rId31">
+                    <a:blip r:embed="rId32">
                       <a:extLst>
                         <a:ext uri="{28A0092B-C50C-407E-A947-70E740481C1C}">
                           <a14:useLocalDpi xmlns:a14="http://schemas.microsoft.com/office/drawing/2010/main" val="0"/>
@@ -2385,6 +2399,7 @@
     </w:p>
     <w:p>
       <w:r>
+        <w:lastRenderedPageBreak/>
         <w:t xml:space="preserve">However, most of the C9=9 </w:t>
       </w:r>
       <w:r>
@@ -2418,7 +2433,7 @@
                     <pic:cNvPicPr/>
                   </pic:nvPicPr>
                   <pic:blipFill>
-                    <a:blip r:embed="rId32">
+                    <a:blip r:embed="rId33">
                       <a:extLst>
                         <a:ext uri="{28A0092B-C50C-407E-A947-70E740481C1C}">
                           <a14:useLocalDpi xmlns:a14="http://schemas.microsoft.com/office/drawing/2010/main" val="0"/>
@@ -2447,15 +2462,71 @@
     </w:p>
     <w:p>
       <w:pPr>
+        <w:pStyle w:val="Heading2"/>
+      </w:pPr>
+      <w:r>
+        <w:t>Clustering Features with Rolling Sums</w:t>
+      </w:r>
+    </w:p>
+    <w:p>
+      <w:r>
+        <w:t xml:space="preserve">For each of the features I created a new feature that is a rolling sum of the previous n days of history.  </w:t>
+      </w:r>
+      <w:r>
+        <w:t xml:space="preserve">I also varied the rolling sum range from 8 days to 2 days to test the cumulative effect of solar flares, </w:t>
+      </w:r>
+      <w:proofErr w:type="spellStart"/>
+      <w:r>
+        <w:t>cme’s</w:t>
+      </w:r>
+      <w:proofErr w:type="spellEnd"/>
+      <w:r>
+        <w:t>, proton flux</w:t>
+      </w:r>
+      <w:r>
+        <w:t>, etc</w:t>
+      </w:r>
+      <w:r>
+        <w:t>.</w:t>
+      </w:r>
+    </w:p>
+    <w:p>
+      <w:r>
+        <w:t xml:space="preserve">Using Proton temperature summed over the last two days, I was able to create a predictive model for </w:t>
+      </w:r>
+      <w:proofErr w:type="spellStart"/>
+      <w:r>
+        <w:t>Kp_max</w:t>
+      </w:r>
+      <w:proofErr w:type="spellEnd"/>
+      <w:r>
+        <w:t xml:space="preserve"> with an accuracy of ~25%.</w:t>
+      </w:r>
+      <w:bookmarkStart w:id="0" w:name="_GoBack"/>
+      <w:bookmarkEnd w:id="0"/>
+      <w:r>
+        <w:t xml:space="preserve">  </w:t>
+      </w:r>
+    </w:p>
+    <w:p>
+      <w:pPr>
         <w:pStyle w:val="Heading1"/>
         <w:rPr>
           <w:rFonts w:eastAsia="Times New Roman"/>
         </w:rPr>
       </w:pPr>
-      <w:r>
+    </w:p>
+    <w:p>
+      <w:pPr>
+        <w:pStyle w:val="Heading1"/>
         <w:rPr>
           <w:rFonts w:eastAsia="Times New Roman"/>
         </w:rPr>
+      </w:pPr>
+      <w:r>
+        <w:rPr>
+          <w:rFonts w:eastAsia="Times New Roman"/>
+        </w:rPr>
         <w:t>Your challenges and successes</w:t>
       </w:r>
     </w:p>
@@ -2531,7 +2602,7 @@
       </w:r>
     </w:p>
     <w:sectPr>
-      <w:headerReference w:type="default" r:id="rId33"/>
+      <w:headerReference w:type="default" r:id="rId34"/>
       <w:pgSz w:w="12240" w:h="15840"/>
       <w:pgMar w:top="1440" w:right="1440" w:bottom="1440" w:left="1440" w:header="720" w:footer="720" w:gutter="0"/>
       <w:cols w:space="720"/>

</xml_diff>

<commit_message>
final update before classroom presentation
</commit_message>
<xml_diff>
--- a/presentations/Predicting Geomagnetic Activity GA Final Paper Wayne Heller 20160519.docx
+++ b/presentations/Predicting Geomagnetic Activity GA Final Paper Wayne Heller 20160519.docx
@@ -18,7 +18,13 @@
     </w:p>
     <w:p>
       <w:r>
-        <w:t>Using observations and measurements of solar activity (sun spots, solar flares, coronal mass ejections) can we predict geomagnetic activity on Earth?</w:t>
+        <w:t>Using observations and measurements of solar activity (sun spots, solar flares, coronal mass ejections</w:t>
+      </w:r>
+      <w:r>
+        <w:t>, solar wind</w:t>
+      </w:r>
+      <w:r>
+        <w:t>) can we predict geomagnetic activity on Earth?</w:t>
       </w:r>
     </w:p>
     <w:p>
@@ -657,14 +663,27 @@
       <w:r>
         <w:t xml:space="preserve">Figure </w:t>
       </w:r>
-      <w:fldSimple w:instr=" SEQ Figure \* ARABIC ">
-        <w:r>
-          <w:rPr>
-            <w:noProof/>
-          </w:rPr>
-          <w:t>1</w:t>
-        </w:r>
-      </w:fldSimple>
+      <w:r>
+        <w:fldChar w:fldCharType="begin"/>
+      </w:r>
+      <w:r>
+        <w:instrText xml:space="preserve"> SEQ Figure \* ARABIC </w:instrText>
+      </w:r>
+      <w:r>
+        <w:fldChar w:fldCharType="separate"/>
+      </w:r>
+      <w:r>
+        <w:rPr>
+          <w:noProof/>
+        </w:rPr>
+        <w:t>1</w:t>
+      </w:r>
+      <w:r>
+        <w:rPr>
+          <w:noProof/>
+        </w:rPr>
+        <w:fldChar w:fldCharType="end"/>
+      </w:r>
     </w:p>
     <w:p>
       <w:pPr>
@@ -756,6 +775,9 @@
         <w:t>National Geophysical Data Center</w:t>
       </w:r>
       <w:r>
+        <w:t xml:space="preserve"> (NGDC)</w:t>
+      </w:r>
+      <w:r>
         <w:t xml:space="preserve"> which </w:t>
       </w:r>
       <w:r>
@@ -1040,7 +1062,16 @@
     </w:p>
     <w:p>
       <w:r>
-        <w:t xml:space="preserve">The most complex part of the pre-processing involves summarizing prior history and adding it as features to each row.  For example, I wanted to get a count of solar flares of a certain type over the past </w:t>
+        <w:t>One of the more</w:t>
+      </w:r>
+      <w:r>
+        <w:t xml:space="preserve"> complex part</w:t>
+      </w:r>
+      <w:r>
+        <w:t>s</w:t>
+      </w:r>
+      <w:r>
+        <w:t xml:space="preserve"> of the pre-processing involves summarizing prior history and adding it as features to each row.  For example, I wanted to get a count of solar flares of a certain type over the past </w:t>
       </w:r>
       <w:r>
         <w:lastRenderedPageBreak/>
@@ -1068,7 +1099,13 @@
       </w:r>
       <w:proofErr w:type="spellEnd"/>
       <w:r>
-        <w:t xml:space="preserve"> on date and pick up the historical features.  Pretty slick!  I also added some code to summarize some feature over a historical date range (e.g. the prior week leading up to that day) and add it using the technique above. </w:t>
+        <w:t xml:space="preserve"> on date and pick up the historical features.  Pretty slick!  I also added some code to summarize some feature over a historical date range (e.g. the prior week leading up to that day) and add it using the technique </w:t>
+      </w:r>
+      <w:r>
+        <w:t xml:space="preserve">described </w:t>
+      </w:r>
+      <w:r>
+        <w:t xml:space="preserve">above. </w:t>
       </w:r>
     </w:p>
     <w:p>
@@ -1115,14 +1152,9 @@
       <w:r>
         <w:t xml:space="preserve">Figure </w:t>
       </w:r>
-      <w:fldSimple w:instr=" SEQ Figure \* ARABIC ">
-        <w:r>
-          <w:rPr>
-            <w:noProof/>
-          </w:rPr>
-          <w:t>3</w:t>
-        </w:r>
-      </w:fldSimple>
+      <w:r>
+        <w:t>1</w:t>
+      </w:r>
     </w:p>
     <w:p>
       <w:pPr>
@@ -1188,14 +1220,9 @@
       <w:r>
         <w:t xml:space="preserve">Figure </w:t>
       </w:r>
-      <w:fldSimple w:instr=" SEQ Figure \* ARABIC ">
-        <w:r>
-          <w:rPr>
-            <w:noProof/>
-          </w:rPr>
-          <w:t>4</w:t>
-        </w:r>
-      </w:fldSimple>
+      <w:r>
+        <w:t>2</w:t>
+      </w:r>
     </w:p>
     <w:p>
       <w:pPr>
@@ -1461,56 +1488,12 @@
       <w:r>
         <w:t xml:space="preserve">.  </w:t>
       </w:r>
-      <w:r>
-        <w:t xml:space="preserve">It has all the analysis leading up the </w:t>
-      </w:r>
-      <w:proofErr w:type="spellStart"/>
-      <w:r>
-        <w:t>Kmeans</w:t>
-      </w:r>
-      <w:proofErr w:type="spellEnd"/>
-      <w:r>
-        <w:t xml:space="preserve"> clustering.  I created a second notebook for </w:t>
-      </w:r>
-      <w:r>
-        <w:t>some</w:t>
-      </w:r>
-      <w:r>
-        <w:t xml:space="preserve"> logistic regression model</w:t>
-      </w:r>
-      <w:r>
-        <w:t>s</w:t>
-      </w:r>
-      <w:r>
-        <w:t xml:space="preserve"> </w:t>
-      </w:r>
-      <w:hyperlink r:id="rId22" w:history="1">
-        <w:r>
-          <w:rPr>
-            <w:rStyle w:val="Hyperlink"/>
-          </w:rPr>
-          <w:t>here</w:t>
-        </w:r>
-      </w:hyperlink>
-      <w:r>
-        <w:t>.</w:t>
-      </w:r>
-      <w:r>
-        <w:t xml:space="preserve">  I </w:t>
-      </w:r>
-      <w:r>
-        <w:t>should</w:t>
-      </w:r>
-      <w:r>
-        <w:t xml:space="preserve"> probably combine these two at some point.</w:t>
-      </w:r>
     </w:p>
     <w:p>
       <w:pPr>
         <w:pStyle w:val="Heading2"/>
       </w:pPr>
       <w:r>
-        <w:lastRenderedPageBreak/>
         <w:t>Linear Regression</w:t>
       </w:r>
     </w:p>
@@ -1528,6 +1511,7 @@
         </w:numPr>
       </w:pPr>
       <w:r>
+        <w:lastRenderedPageBreak/>
         <w:t xml:space="preserve">C9, </w:t>
       </w:r>
       <w:proofErr w:type="spellStart"/>
@@ -1618,7 +1602,7 @@
                     <pic:cNvPicPr/>
                   </pic:nvPicPr>
                   <pic:blipFill>
-                    <a:blip r:embed="rId23">
+                    <a:blip r:embed="rId22">
                       <a:extLst>
                         <a:ext uri="{28A0092B-C50C-407E-A947-70E740481C1C}">
                           <a14:useLocalDpi xmlns:a14="http://schemas.microsoft.com/office/drawing/2010/main" val="0"/>
@@ -1700,7 +1684,7 @@
                     <pic:cNvPicPr/>
                   </pic:nvPicPr>
                   <pic:blipFill>
-                    <a:blip r:embed="rId24">
+                    <a:blip r:embed="rId23">
                       <a:extLst>
                         <a:ext uri="{28A0092B-C50C-407E-A947-70E740481C1C}">
                           <a14:useLocalDpi xmlns:a14="http://schemas.microsoft.com/office/drawing/2010/main" val="0"/>
@@ -1732,7 +1716,6 @@
         <w:pStyle w:val="Heading2"/>
       </w:pPr>
       <w:r>
-        <w:lastRenderedPageBreak/>
         <w:t>Logistical Regression</w:t>
       </w:r>
     </w:p>
@@ -1751,7 +1734,11 @@
         <w:t xml:space="preserve"> &gt; 60 there is a high probability that the geomagnetic activity will result in a substantial Aurora.  Given the lack of predictive power of the models to date, I tried logistical regression in combination with several of the features to predict these events.</w:t>
       </w:r>
       <w:r>
-        <w:t xml:space="preserve">  Most of the curves followed this typical pattern as in Figure 7 below.  To achieve and 80% true positive rate, the false positive rate is well over 40%.  Not exactly a model you want to use when planning a trip to the Northern latitudes in order to see the Northern Lights.</w:t>
+        <w:t xml:space="preserve">  Most of the curves followed this typical pattern as in Figure 7 below.  To achieve and 80% true positive rate, the false positive rate is well </w:t>
+      </w:r>
+      <w:r>
+        <w:lastRenderedPageBreak/>
+        <w:t>over 40%.  Not exactly a model you want to use when planning a trip to the Northern latitudes in order to see the Northern Lights.</w:t>
       </w:r>
     </w:p>
     <w:p>
@@ -1784,7 +1771,7 @@
                     <pic:cNvPicPr/>
                   </pic:nvPicPr>
                   <pic:blipFill>
-                    <a:blip r:embed="rId25">
+                    <a:blip r:embed="rId24">
                       <a:extLst>
                         <a:ext uri="{28A0092B-C50C-407E-A947-70E740481C1C}">
                           <a14:useLocalDpi xmlns:a14="http://schemas.microsoft.com/office/drawing/2010/main" val="0"/>
@@ -1855,7 +1842,7 @@
                     <pic:cNvPicPr/>
                   </pic:nvPicPr>
                   <pic:blipFill>
-                    <a:blip r:embed="rId26">
+                    <a:blip r:embed="rId25">
                       <a:extLst>
                         <a:ext uri="{28A0092B-C50C-407E-A947-70E740481C1C}">
                           <a14:useLocalDpi xmlns:a14="http://schemas.microsoft.com/office/drawing/2010/main" val="0"/>
@@ -1894,7 +1881,7 @@
       </w:pPr>
       <w:r>
         <w:lastRenderedPageBreak/>
-        <w:t>Figure 6</w:t>
+        <w:t>Figure 8</w:t>
       </w:r>
     </w:p>
     <w:p>
@@ -1918,7 +1905,7 @@
                     <pic:cNvPicPr/>
                   </pic:nvPicPr>
                   <pic:blipFill>
-                    <a:blip r:embed="rId27">
+                    <a:blip r:embed="rId26">
                       <a:extLst>
                         <a:ext uri="{28A0092B-C50C-407E-A947-70E740481C1C}">
                           <a14:useLocalDpi xmlns:a14="http://schemas.microsoft.com/office/drawing/2010/main" val="0"/>
@@ -1956,7 +1943,7 @@
         <w:keepNext/>
       </w:pPr>
       <w:r>
-        <w:t>Figure 7</w:t>
+        <w:t>Figure 9</w:t>
       </w:r>
     </w:p>
     <w:p>
@@ -1980,7 +1967,7 @@
                     <pic:cNvPicPr/>
                   </pic:nvPicPr>
                   <pic:blipFill>
-                    <a:blip r:embed="rId28">
+                    <a:blip r:embed="rId27">
                       <a:extLst>
                         <a:ext uri="{28A0092B-C50C-407E-A947-70E740481C1C}">
                           <a14:useLocalDpi xmlns:a14="http://schemas.microsoft.com/office/drawing/2010/main" val="0"/>
@@ -2128,7 +2115,7 @@
         <w:keepNext/>
       </w:pPr>
       <w:r>
-        <w:t>Figure 8</w:t>
+        <w:t>Figure 10</w:t>
       </w:r>
     </w:p>
     <w:p>
@@ -2152,7 +2139,7 @@
                     <pic:cNvPicPr/>
                   </pic:nvPicPr>
                   <pic:blipFill>
-                    <a:blip r:embed="rId29">
+                    <a:blip r:embed="rId28">
                       <a:extLst>
                         <a:ext uri="{28A0092B-C50C-407E-A947-70E740481C1C}">
                           <a14:useLocalDpi xmlns:a14="http://schemas.microsoft.com/office/drawing/2010/main" val="0"/>
@@ -2212,7 +2199,7 @@
       </w:pPr>
       <w:r>
         <w:lastRenderedPageBreak/>
-        <w:t>Figure 9</w:t>
+        <w:t>Figure 11</w:t>
       </w:r>
     </w:p>
     <w:p>
@@ -2236,7 +2223,7 @@
                     <pic:cNvPicPr/>
                   </pic:nvPicPr>
                   <pic:blipFill>
-                    <a:blip r:embed="rId30">
+                    <a:blip r:embed="rId29">
                       <a:extLst>
                         <a:ext uri="{28A0092B-C50C-407E-A947-70E740481C1C}">
                           <a14:useLocalDpi xmlns:a14="http://schemas.microsoft.com/office/drawing/2010/main" val="0"/>
@@ -2293,8 +2280,10 @@
       </w:pPr>
       <w:r>
         <w:lastRenderedPageBreak/>
-        <w:t>Figure 10</w:t>
-      </w:r>
+        <w:t>Figure 12</w:t>
+      </w:r>
+      <w:bookmarkStart w:id="0" w:name="_GoBack"/>
+      <w:bookmarkEnd w:id="0"/>
     </w:p>
     <w:p>
       <w:r>
@@ -2317,7 +2306,7 @@
                     <pic:cNvPicPr/>
                   </pic:nvPicPr>
                   <pic:blipFill>
-                    <a:blip r:embed="rId31">
+                    <a:blip r:embed="rId30">
                       <a:extLst>
                         <a:ext uri="{28A0092B-C50C-407E-A947-70E740481C1C}">
                           <a14:useLocalDpi xmlns:a14="http://schemas.microsoft.com/office/drawing/2010/main" val="0"/>
@@ -2370,7 +2359,7 @@
                     <pic:cNvPicPr/>
                   </pic:nvPicPr>
                   <pic:blipFill>
-                    <a:blip r:embed="rId32">
+                    <a:blip r:embed="rId31">
                       <a:extLst>
                         <a:ext uri="{28A0092B-C50C-407E-A947-70E740481C1C}">
                           <a14:useLocalDpi xmlns:a14="http://schemas.microsoft.com/office/drawing/2010/main" val="0"/>
@@ -2433,7 +2422,7 @@
                     <pic:cNvPicPr/>
                   </pic:nvPicPr>
                   <pic:blipFill>
-                    <a:blip r:embed="rId33">
+                    <a:blip r:embed="rId32">
                       <a:extLst>
                         <a:ext uri="{28A0092B-C50C-407E-A947-70E740481C1C}">
                           <a14:useLocalDpi xmlns:a14="http://schemas.microsoft.com/office/drawing/2010/main" val="0"/>
@@ -2470,10 +2459,7 @@
     </w:p>
     <w:p>
       <w:r>
-        <w:t xml:space="preserve">For each of the features I created a new feature that is a rolling sum of the previous n days of history.  </w:t>
-      </w:r>
-      <w:r>
-        <w:t xml:space="preserve">I also varied the rolling sum range from 8 days to 2 days to test the cumulative effect of solar flares, </w:t>
+        <w:t xml:space="preserve">For each of the features I created a new feature that is a rolling sum of the previous n days of history.  I also varied the rolling sum range from 8 days to 2 days to test the cumulative effect of solar flares, </w:t>
       </w:r>
       <w:proofErr w:type="spellStart"/>
       <w:r>
@@ -2481,18 +2467,133 @@
       </w:r>
       <w:proofErr w:type="spellEnd"/>
       <w:r>
-        <w:t>, proton flux</w:t>
-      </w:r>
-      <w:r>
-        <w:t>, etc</w:t>
+        <w:t>, proton flux, etc.</w:t>
+      </w:r>
+      <w:r>
+        <w:t xml:space="preserve">  Reviewing the information in Table 2, it appears that the cumulative sums over 2 days is a potential feature to classify the C9=9 events.</w:t>
+      </w:r>
+    </w:p>
+    <w:p>
+      <w:pPr>
+        <w:pStyle w:val="Caption"/>
+        <w:keepNext/>
+      </w:pPr>
+      <w:r>
+        <w:t>Table 2</w:t>
+      </w:r>
+    </w:p>
+    <w:p>
+      <w:pPr>
+        <w:keepNext/>
+      </w:pPr>
+      <w:r>
+        <w:rPr>
+          <w:noProof/>
+        </w:rPr>
+        <w:drawing>
+          <wp:inline distT="0" distB="0" distL="0" distR="0" wp14:anchorId="2B483347" wp14:editId="0BE3F101">
+            <wp:extent cx="5943600" cy="2394585"/>
+            <wp:effectExtent l="0" t="0" r="0" b="5715"/>
+            <wp:docPr id="17" name="Picture 17"/>
+            <wp:cNvGraphicFramePr>
+              <a:graphicFrameLocks xmlns:a="http://schemas.openxmlformats.org/drawingml/2006/main" noChangeAspect="1"/>
+            </wp:cNvGraphicFramePr>
+            <a:graphic xmlns:a="http://schemas.openxmlformats.org/drawingml/2006/main">
+              <a:graphicData uri="http://schemas.openxmlformats.org/drawingml/2006/picture">
+                <pic:pic xmlns:pic="http://schemas.openxmlformats.org/drawingml/2006/picture">
+                  <pic:nvPicPr>
+                    <pic:cNvPr id="17" name="C9_median_sums.png"/>
+                    <pic:cNvPicPr/>
+                  </pic:nvPicPr>
+                  <pic:blipFill>
+                    <a:blip r:embed="rId33">
+                      <a:extLst>
+                        <a:ext uri="{28A0092B-C50C-407E-A947-70E740481C1C}">
+                          <a14:useLocalDpi xmlns:a14="http://schemas.microsoft.com/office/drawing/2010/main" val="0"/>
+                        </a:ext>
+                      </a:extLst>
+                    </a:blip>
+                    <a:stretch>
+                      <a:fillRect/>
+                    </a:stretch>
+                  </pic:blipFill>
+                  <pic:spPr>
+                    <a:xfrm>
+                      <a:off x="0" y="0"/>
+                      <a:ext cx="5943600" cy="2394585"/>
+                    </a:xfrm>
+                    <a:prstGeom prst="rect">
+                      <a:avLst/>
+                    </a:prstGeom>
+                  </pic:spPr>
+                </pic:pic>
+              </a:graphicData>
+            </a:graphic>
+          </wp:inline>
+        </w:drawing>
+      </w:r>
+    </w:p>
+    <w:p>
+      <w:r>
+        <w:t xml:space="preserve">Using Proton temperature summed over the last two days, I was able to create a predictive model for </w:t>
+      </w:r>
+      <w:proofErr w:type="spellStart"/>
+      <w:r>
+        <w:t>Kp_max</w:t>
+      </w:r>
+      <w:proofErr w:type="spellEnd"/>
+      <w:r>
+        <w:t xml:space="preserve"> with an accuracy of ~25%.</w:t>
+      </w:r>
+      <w:r>
+        <w:t xml:space="preserve">  </w:t>
+      </w:r>
+    </w:p>
+    <w:p>
+      <w:pPr>
+        <w:pStyle w:val="Heading1"/>
+        <w:rPr>
+          <w:rFonts w:eastAsia="Times New Roman"/>
+        </w:rPr>
+      </w:pPr>
+    </w:p>
+    <w:p>
+      <w:pPr>
+        <w:pStyle w:val="Heading1"/>
+        <w:rPr>
+          <w:rFonts w:eastAsia="Times New Roman"/>
+        </w:rPr>
+      </w:pPr>
+      <w:r>
+        <w:rPr>
+          <w:rFonts w:eastAsia="Times New Roman"/>
+        </w:rPr>
+        <w:t>Your challenges and successes</w:t>
+      </w:r>
+    </w:p>
+    <w:p>
+      <w:r>
+        <w:t>Biggest recent challenge was finding the right catalog</w:t>
+      </w:r>
+      <w:r>
+        <w:t>s of information and establishing a clear understanding and limitations of the information.</w:t>
+      </w:r>
+    </w:p>
+    <w:p>
+      <w:r>
+        <w:t>Because the response vector for the C9=9 events is so small compared to the overall dataset, I’m having a challenging time fin</w:t>
+      </w:r>
+      <w:r>
+        <w:t xml:space="preserve">ding the right predictive model.  I’ve lowered the threshold to C9 &gt;=7 and still have not yielded good results.  My next step </w:t>
+      </w:r>
+      <w:r>
+        <w:t>is to continue to explore more features to add to the model</w:t>
       </w:r>
       <w:r>
         <w:t>.</w:t>
       </w:r>
-    </w:p>
-    <w:p>
-      <w:r>
-        <w:t xml:space="preserve">Using Proton temperature summed over the last two days, I was able to create a predictive model for </w:t>
+      <w:r>
+        <w:t xml:space="preserve">  For example, there is some vector data associated with the solar wind speed that could help filter out some of the days with high proton temp but low </w:t>
       </w:r>
       <w:proofErr w:type="spellStart"/>
       <w:r>
@@ -2500,12 +2601,7 @@
       </w:r>
       <w:proofErr w:type="spellEnd"/>
       <w:r>
-        <w:t xml:space="preserve"> with an accuracy of ~25%.</w:t>
-      </w:r>
-      <w:bookmarkStart w:id="0" w:name="_GoBack"/>
-      <w:bookmarkEnd w:id="0"/>
-      <w:r>
-        <w:t xml:space="preserve">  </w:t>
+        <w:t xml:space="preserve"> values.</w:t>
       </w:r>
     </w:p>
     <w:p>
@@ -2515,65 +2611,11 @@
           <w:rFonts w:eastAsia="Times New Roman"/>
         </w:rPr>
       </w:pPr>
-    </w:p>
-    <w:p>
-      <w:pPr>
-        <w:pStyle w:val="Heading1"/>
+      <w:r>
         <w:rPr>
           <w:rFonts w:eastAsia="Times New Roman"/>
         </w:rPr>
-      </w:pPr>
-      <w:r>
-        <w:rPr>
-          <w:rFonts w:eastAsia="Times New Roman"/>
-        </w:rPr>
-        <w:t>Your challenges and successes</w:t>
-      </w:r>
-    </w:p>
-    <w:p>
-      <w:r>
-        <w:t>Biggest recent challenge was finding the right catalog</w:t>
-      </w:r>
-      <w:r>
-        <w:t>s of information and establishing a clear understanding and limitations of the information.</w:t>
-      </w:r>
-    </w:p>
-    <w:p>
-      <w:r>
-        <w:t>Because the response vector for the C9=9 events is so small compared to the overall dataset, I’m having a challenging time fin</w:t>
-      </w:r>
-      <w:r>
-        <w:t xml:space="preserve">ding the right predictive model.  I’ve lowered the threshold to C9 &gt;=7 and still have not yielded good results.  My next step </w:t>
-      </w:r>
-      <w:r>
-        <w:t>is to continue to explore more features to add to the model</w:t>
-      </w:r>
-      <w:r>
-        <w:t>.</w:t>
-      </w:r>
-      <w:r>
-        <w:t xml:space="preserve">  For example, there is some vector data associated with the solar wind speed that could help filter out some of the days with high proton temp but low </w:t>
-      </w:r>
-      <w:proofErr w:type="spellStart"/>
-      <w:r>
-        <w:t>Kp_max</w:t>
-      </w:r>
-      <w:proofErr w:type="spellEnd"/>
-      <w:r>
-        <w:t xml:space="preserve"> values.</w:t>
-      </w:r>
-    </w:p>
-    <w:p>
-      <w:pPr>
-        <w:pStyle w:val="Heading1"/>
-        <w:rPr>
-          <w:rFonts w:eastAsia="Times New Roman"/>
-        </w:rPr>
-      </w:pPr>
-      <w:r>
-        <w:rPr>
-          <w:rFonts w:eastAsia="Times New Roman"/>
-        </w:rPr>
+        <w:lastRenderedPageBreak/>
         <w:t>Possible extensions or business applications of your project</w:t>
       </w:r>
     </w:p>

</xml_diff>